<commit_message>
add _variables.scss and _mixins.scss
</commit_message>
<xml_diff>
--- a/guide.docx
+++ b/guide.docx
@@ -1007,6 +1007,12 @@
           <w:color w:val="FF0000"/>
         </w:rPr>
         <w:lastRenderedPageBreak/>
+        <w:t>1c0h13m:</w:t>
+      </w:r>
+      <w:r>
+        <w:rPr>
+          <w:color w:val="FF0000"/>
+        </w:rPr>
         <w:t>components, helpers, pages, router, store, templates</w:t>
       </w:r>
       <w:r>
@@ -1021,17 +1027,9 @@
           <w:numId w:val="1"/>
         </w:numPr>
       </w:pPr>
-    </w:p>
-    <w:p>
-      <w:pPr>
-        <w:pStyle w:val="ListParagraph"/>
-      </w:pPr>
-    </w:p>
-    <w:p>
-      <w:pPr>
-        <w:pStyle w:val="ListParagraph"/>
-        <w:ind w:left="360"/>
-      </w:pPr>
+      <w:r>
+        <w:t>The structure to follow</w:t>
+      </w:r>
     </w:p>
     <w:p>
       <w:pPr>
@@ -1042,9 +1040,12 @@
         </w:numPr>
       </w:pPr>
       <w:r>
+        <w:t>Assets folder da scss yap</w:t>
+      </w:r>
+      <w:r>
         <w:drawing>
-          <wp:inline distT="0" distB="0" distL="0" distR="0" wp14:anchorId="64754D24" wp14:editId="14186946">
-            <wp:extent cx="5972810" cy="2828925"/>
+          <wp:inline distT="0" distB="0" distL="0" distR="0" wp14:anchorId="44006C91" wp14:editId="2D57925E">
+            <wp:extent cx="5365812" cy="2493010"/>
             <wp:effectExtent l="0" t="0" r="0" b="0"/>
             <wp:docPr id="508920574" name="Picture 1" descr="A diagram of a company&#10;&#10;Description automatically generated with medium confidence"/>
             <wp:cNvGraphicFramePr>
@@ -1066,7 +1067,7 @@
                   <pic:spPr>
                     <a:xfrm>
                       <a:off x="0" y="0"/>
-                      <a:ext cx="5972810" cy="2828925"/>
+                      <a:ext cx="5374526" cy="2497059"/>
                     </a:xfrm>
                     <a:prstGeom prst="rect">
                       <a:avLst/>
@@ -1079,6 +1080,1555 @@
         </w:drawing>
       </w:r>
     </w:p>
+    <w:p>
+      <w:pPr>
+        <w:pStyle w:val="ListParagraph"/>
+        <w:numPr>
+          <w:ilvl w:val="0"/>
+          <w:numId w:val="1"/>
+        </w:numPr>
+      </w:pPr>
+      <w:r>
+        <w:rPr>
+          <w:highlight w:val="yellow"/>
+        </w:rPr>
+        <w:t>Basic settings</w:t>
+      </w:r>
+      <w:r>
+        <w:t xml:space="preserve"> yapalim</w:t>
+      </w:r>
+    </w:p>
+    <w:p>
+      <w:r>
+        <w:t>helpers/settings.js yap</w:t>
+      </w:r>
+    </w:p>
+    <w:p>
+      <w:r>
+        <w:t>bu bizim ayar dosyamiz..</w:t>
+      </w:r>
+    </w:p>
+    <w:p/>
+    <w:p>
+      <w:pPr>
+        <w:pStyle w:val="ListParagraph"/>
+        <w:numPr>
+          <w:ilvl w:val="0"/>
+          <w:numId w:val="1"/>
+        </w:numPr>
+      </w:pPr>
+      <w:r>
+        <w:t>Styles.scss olustur.(scss folder da)</w:t>
+      </w:r>
+    </w:p>
+    <w:p>
+      <w:pPr>
+        <w:pStyle w:val="ListParagraph"/>
+      </w:pPr>
+      <w:r>
+        <w:t>Icerisinde</w:t>
+      </w:r>
+    </w:p>
+    <w:p>
+      <w:pPr>
+        <w:shd w:val="clear" w:color="auto" w:fill="1F1F1F"/>
+        <w:spacing w:after="0" w:line="360" w:lineRule="atLeast"/>
+        <w:rPr>
+          <w:rFonts w:ascii="Consolas" w:eastAsia="Times New Roman" w:hAnsi="Consolas" w:cs="Times New Roman"/>
+          <w:noProof w:val="0"/>
+          <w:color w:val="CCCCCC"/>
+          <w:kern w:val="0"/>
+          <w:sz w:val="27"/>
+          <w:szCs w:val="27"/>
+          <w:lang w:val="en-US"/>
+          <w14:ligatures w14:val="none"/>
+        </w:rPr>
+      </w:pPr>
+      <w:r>
+        <w:rPr>
+          <w:rFonts w:ascii="Consolas" w:eastAsia="Times New Roman" w:hAnsi="Consolas" w:cs="Times New Roman"/>
+          <w:noProof w:val="0"/>
+          <w:color w:val="6A9955"/>
+          <w:kern w:val="0"/>
+          <w:sz w:val="27"/>
+          <w:szCs w:val="27"/>
+          <w:lang w:val="en-US"/>
+          <w14:ligatures w14:val="none"/>
+        </w:rPr>
+        <w:t>/*LIBRARIES */</w:t>
+      </w:r>
+    </w:p>
+    <w:p>
+      <w:pPr>
+        <w:shd w:val="clear" w:color="auto" w:fill="1F1F1F"/>
+        <w:spacing w:after="0" w:line="360" w:lineRule="atLeast"/>
+        <w:rPr>
+          <w:rFonts w:ascii="Consolas" w:eastAsia="Times New Roman" w:hAnsi="Consolas" w:cs="Times New Roman"/>
+          <w:noProof w:val="0"/>
+          <w:color w:val="CCCCCC"/>
+          <w:kern w:val="0"/>
+          <w:sz w:val="27"/>
+          <w:szCs w:val="27"/>
+          <w:lang w:val="en-US"/>
+          <w14:ligatures w14:val="none"/>
+        </w:rPr>
+      </w:pPr>
+      <w:r>
+        <w:rPr>
+          <w:rFonts w:ascii="Consolas" w:eastAsia="Times New Roman" w:hAnsi="Consolas" w:cs="Times New Roman"/>
+          <w:noProof w:val="0"/>
+          <w:color w:val="6A9955"/>
+          <w:kern w:val="0"/>
+          <w:sz w:val="27"/>
+          <w:szCs w:val="27"/>
+          <w:lang w:val="en-US"/>
+          <w14:ligatures w14:val="none"/>
+        </w:rPr>
+        <w:t xml:space="preserve">// </w:t>
+      </w:r>
+      <w:proofErr w:type="spellStart"/>
+      <w:r>
+        <w:rPr>
+          <w:rFonts w:ascii="Consolas" w:eastAsia="Times New Roman" w:hAnsi="Consolas" w:cs="Times New Roman"/>
+          <w:noProof w:val="0"/>
+          <w:color w:val="6A9955"/>
+          <w:kern w:val="0"/>
+          <w:sz w:val="27"/>
+          <w:szCs w:val="27"/>
+          <w:lang w:val="en-US"/>
+          <w14:ligatures w14:val="none"/>
+        </w:rPr>
+        <w:t>bunu</w:t>
+      </w:r>
+      <w:proofErr w:type="spellEnd"/>
+      <w:r>
+        <w:rPr>
+          <w:rFonts w:ascii="Consolas" w:eastAsia="Times New Roman" w:hAnsi="Consolas" w:cs="Times New Roman"/>
+          <w:noProof w:val="0"/>
+          <w:color w:val="6A9955"/>
+          <w:kern w:val="0"/>
+          <w:sz w:val="27"/>
+          <w:szCs w:val="27"/>
+          <w:lang w:val="en-US"/>
+          <w14:ligatures w14:val="none"/>
+        </w:rPr>
+        <w:t xml:space="preserve"> index.js de </w:t>
+      </w:r>
+      <w:proofErr w:type="spellStart"/>
+      <w:r>
+        <w:rPr>
+          <w:rFonts w:ascii="Consolas" w:eastAsia="Times New Roman" w:hAnsi="Consolas" w:cs="Times New Roman"/>
+          <w:noProof w:val="0"/>
+          <w:color w:val="6A9955"/>
+          <w:kern w:val="0"/>
+          <w:sz w:val="27"/>
+          <w:szCs w:val="27"/>
+          <w:lang w:val="en-US"/>
+          <w14:ligatures w14:val="none"/>
+        </w:rPr>
+        <w:t>koymak</w:t>
+      </w:r>
+      <w:proofErr w:type="spellEnd"/>
+      <w:r>
+        <w:rPr>
+          <w:rFonts w:ascii="Consolas" w:eastAsia="Times New Roman" w:hAnsi="Consolas" w:cs="Times New Roman"/>
+          <w:noProof w:val="0"/>
+          <w:color w:val="6A9955"/>
+          <w:kern w:val="0"/>
+          <w:sz w:val="27"/>
+          <w:szCs w:val="27"/>
+          <w:lang w:val="en-US"/>
+          <w14:ligatures w14:val="none"/>
+        </w:rPr>
+        <w:t xml:space="preserve"> </w:t>
+      </w:r>
+      <w:proofErr w:type="spellStart"/>
+      <w:r>
+        <w:rPr>
+          <w:rFonts w:ascii="Consolas" w:eastAsia="Times New Roman" w:hAnsi="Consolas" w:cs="Times New Roman"/>
+          <w:noProof w:val="0"/>
+          <w:color w:val="6A9955"/>
+          <w:kern w:val="0"/>
+          <w:sz w:val="27"/>
+          <w:szCs w:val="27"/>
+          <w:lang w:val="en-US"/>
+          <w14:ligatures w14:val="none"/>
+        </w:rPr>
+        <w:t>mumkun</w:t>
+      </w:r>
+      <w:proofErr w:type="spellEnd"/>
+    </w:p>
+    <w:p>
+      <w:pPr>
+        <w:shd w:val="clear" w:color="auto" w:fill="1F1F1F"/>
+        <w:spacing w:after="0" w:line="360" w:lineRule="atLeast"/>
+        <w:rPr>
+          <w:rFonts w:ascii="Consolas" w:eastAsia="Times New Roman" w:hAnsi="Consolas" w:cs="Times New Roman"/>
+          <w:noProof w:val="0"/>
+          <w:color w:val="CCCCCC"/>
+          <w:kern w:val="0"/>
+          <w:sz w:val="27"/>
+          <w:szCs w:val="27"/>
+          <w:lang w:val="en-US"/>
+          <w14:ligatures w14:val="none"/>
+        </w:rPr>
+      </w:pPr>
+      <w:r>
+        <w:rPr>
+          <w:rFonts w:ascii="Consolas" w:eastAsia="Times New Roman" w:hAnsi="Consolas" w:cs="Times New Roman"/>
+          <w:noProof w:val="0"/>
+          <w:color w:val="C586C0"/>
+          <w:kern w:val="0"/>
+          <w:sz w:val="27"/>
+          <w:szCs w:val="27"/>
+          <w:lang w:val="en-US"/>
+          <w14:ligatures w14:val="none"/>
+        </w:rPr>
+        <w:t>@import</w:t>
+      </w:r>
+      <w:r>
+        <w:rPr>
+          <w:rFonts w:ascii="Consolas" w:eastAsia="Times New Roman" w:hAnsi="Consolas" w:cs="Times New Roman"/>
+          <w:noProof w:val="0"/>
+          <w:color w:val="CCCCCC"/>
+          <w:kern w:val="0"/>
+          <w:sz w:val="27"/>
+          <w:szCs w:val="27"/>
+          <w:lang w:val="en-US"/>
+          <w14:ligatures w14:val="none"/>
+        </w:rPr>
+        <w:t xml:space="preserve"> </w:t>
+      </w:r>
+      <w:r>
+        <w:rPr>
+          <w:rFonts w:ascii="Consolas" w:eastAsia="Times New Roman" w:hAnsi="Consolas" w:cs="Times New Roman"/>
+          <w:noProof w:val="0"/>
+          <w:color w:val="CE9178"/>
+          <w:kern w:val="0"/>
+          <w:sz w:val="27"/>
+          <w:szCs w:val="27"/>
+          <w:lang w:val="en-US"/>
+          <w14:ligatures w14:val="none"/>
+        </w:rPr>
+        <w:t>"bootstrap/</w:t>
+      </w:r>
+      <w:proofErr w:type="spellStart"/>
+      <w:r>
+        <w:rPr>
+          <w:rFonts w:ascii="Consolas" w:eastAsia="Times New Roman" w:hAnsi="Consolas" w:cs="Times New Roman"/>
+          <w:noProof w:val="0"/>
+          <w:color w:val="CE9178"/>
+          <w:kern w:val="0"/>
+          <w:sz w:val="27"/>
+          <w:szCs w:val="27"/>
+          <w:lang w:val="en-US"/>
+          <w14:ligatures w14:val="none"/>
+        </w:rPr>
+        <w:t>scss</w:t>
+      </w:r>
+      <w:proofErr w:type="spellEnd"/>
+      <w:r>
+        <w:rPr>
+          <w:rFonts w:ascii="Consolas" w:eastAsia="Times New Roman" w:hAnsi="Consolas" w:cs="Times New Roman"/>
+          <w:noProof w:val="0"/>
+          <w:color w:val="CE9178"/>
+          <w:kern w:val="0"/>
+          <w:sz w:val="27"/>
+          <w:szCs w:val="27"/>
+          <w:lang w:val="en-US"/>
+          <w14:ligatures w14:val="none"/>
+        </w:rPr>
+        <w:t>/bootstrap"</w:t>
+      </w:r>
+      <w:r>
+        <w:rPr>
+          <w:rFonts w:ascii="Consolas" w:eastAsia="Times New Roman" w:hAnsi="Consolas" w:cs="Times New Roman"/>
+          <w:noProof w:val="0"/>
+          <w:color w:val="CCCCCC"/>
+          <w:kern w:val="0"/>
+          <w:sz w:val="27"/>
+          <w:szCs w:val="27"/>
+          <w:lang w:val="en-US"/>
+          <w14:ligatures w14:val="none"/>
+        </w:rPr>
+        <w:t>;</w:t>
+      </w:r>
+    </w:p>
+    <w:p>
+      <w:pPr>
+        <w:shd w:val="clear" w:color="auto" w:fill="1F1F1F"/>
+        <w:spacing w:after="0" w:line="360" w:lineRule="atLeast"/>
+        <w:rPr>
+          <w:rFonts w:ascii="Consolas" w:eastAsia="Times New Roman" w:hAnsi="Consolas" w:cs="Times New Roman"/>
+          <w:noProof w:val="0"/>
+          <w:color w:val="CCCCCC"/>
+          <w:kern w:val="0"/>
+          <w:sz w:val="27"/>
+          <w:szCs w:val="27"/>
+          <w:lang w:val="en-US"/>
+          <w14:ligatures w14:val="none"/>
+        </w:rPr>
+      </w:pPr>
+    </w:p>
+    <w:p>
+      <w:pPr>
+        <w:pStyle w:val="ListParagraph"/>
+      </w:pPr>
+    </w:p>
+    <w:p>
+      <w:pPr>
+        <w:pStyle w:val="ListParagraph"/>
+        <w:ind w:left="360"/>
+      </w:pPr>
+    </w:p>
+    <w:p>
+      <w:pPr>
+        <w:pStyle w:val="ListParagraph"/>
+        <w:numPr>
+          <w:ilvl w:val="0"/>
+          <w:numId w:val="1"/>
+        </w:numPr>
+      </w:pPr>
+      <w:r>
+        <w:rPr>
+          <w:color w:val="FF0000"/>
+        </w:rPr>
+        <w:t>_variables.scss</w:t>
+      </w:r>
+      <w:r>
+        <w:t xml:space="preserve"> ve </w:t>
+      </w:r>
+      <w:r>
+        <w:rPr>
+          <w:color w:val="FF0000"/>
+        </w:rPr>
+        <w:t>_mixins.scss</w:t>
+      </w:r>
+      <w:r>
+        <w:t xml:space="preserve"> dosyalarini olsutur</w:t>
+      </w:r>
+    </w:p>
+    <w:p>
+      <w:r>
+        <w:t>_mixins icerisine</w:t>
+      </w:r>
+    </w:p>
+    <w:p>
+      <w:pPr>
+        <w:shd w:val="clear" w:color="auto" w:fill="1F1F1F"/>
+        <w:spacing w:after="0" w:line="360" w:lineRule="atLeast"/>
+        <w:rPr>
+          <w:rFonts w:ascii="Consolas" w:eastAsia="Times New Roman" w:hAnsi="Consolas" w:cs="Times New Roman"/>
+          <w:noProof w:val="0"/>
+          <w:color w:val="CCCCCC"/>
+          <w:kern w:val="0"/>
+          <w:sz w:val="27"/>
+          <w:szCs w:val="27"/>
+          <w:lang w:val="en-US"/>
+          <w14:ligatures w14:val="none"/>
+        </w:rPr>
+      </w:pPr>
+      <w:r>
+        <w:rPr>
+          <w:rFonts w:ascii="Consolas" w:eastAsia="Times New Roman" w:hAnsi="Consolas" w:cs="Times New Roman"/>
+          <w:noProof w:val="0"/>
+          <w:color w:val="C586C0"/>
+          <w:kern w:val="0"/>
+          <w:sz w:val="27"/>
+          <w:szCs w:val="27"/>
+          <w:lang w:val="en-US"/>
+          <w14:ligatures w14:val="none"/>
+        </w:rPr>
+        <w:t>@mixin</w:t>
+      </w:r>
+      <w:r>
+        <w:rPr>
+          <w:rFonts w:ascii="Consolas" w:eastAsia="Times New Roman" w:hAnsi="Consolas" w:cs="Times New Roman"/>
+          <w:noProof w:val="0"/>
+          <w:color w:val="CCCCCC"/>
+          <w:kern w:val="0"/>
+          <w:sz w:val="27"/>
+          <w:szCs w:val="27"/>
+          <w:lang w:val="en-US"/>
+          <w14:ligatures w14:val="none"/>
+        </w:rPr>
+        <w:t xml:space="preserve"> </w:t>
+      </w:r>
+      <w:r>
+        <w:rPr>
+          <w:rFonts w:ascii="Consolas" w:eastAsia="Times New Roman" w:hAnsi="Consolas" w:cs="Times New Roman"/>
+          <w:noProof w:val="0"/>
+          <w:color w:val="DCDCAA"/>
+          <w:kern w:val="0"/>
+          <w:sz w:val="27"/>
+          <w:szCs w:val="27"/>
+          <w:lang w:val="en-US"/>
+          <w14:ligatures w14:val="none"/>
+        </w:rPr>
+        <w:t>reset-list</w:t>
+      </w:r>
+      <w:r>
+        <w:rPr>
+          <w:rFonts w:ascii="Consolas" w:eastAsia="Times New Roman" w:hAnsi="Consolas" w:cs="Times New Roman"/>
+          <w:noProof w:val="0"/>
+          <w:color w:val="CCCCCC"/>
+          <w:kern w:val="0"/>
+          <w:sz w:val="27"/>
+          <w:szCs w:val="27"/>
+          <w:lang w:val="en-US"/>
+          <w14:ligatures w14:val="none"/>
+        </w:rPr>
+        <w:t xml:space="preserve"> {</w:t>
+      </w:r>
+    </w:p>
+    <w:p>
+      <w:pPr>
+        <w:shd w:val="clear" w:color="auto" w:fill="1F1F1F"/>
+        <w:spacing w:after="0" w:line="360" w:lineRule="atLeast"/>
+        <w:rPr>
+          <w:rFonts w:ascii="Consolas" w:eastAsia="Times New Roman" w:hAnsi="Consolas" w:cs="Times New Roman"/>
+          <w:noProof w:val="0"/>
+          <w:color w:val="CCCCCC"/>
+          <w:kern w:val="0"/>
+          <w:sz w:val="27"/>
+          <w:szCs w:val="27"/>
+          <w:lang w:val="en-US"/>
+          <w14:ligatures w14:val="none"/>
+        </w:rPr>
+      </w:pPr>
+      <w:r>
+        <w:rPr>
+          <w:rFonts w:ascii="Consolas" w:eastAsia="Times New Roman" w:hAnsi="Consolas" w:cs="Times New Roman"/>
+          <w:noProof w:val="0"/>
+          <w:color w:val="CCCCCC"/>
+          <w:kern w:val="0"/>
+          <w:sz w:val="27"/>
+          <w:szCs w:val="27"/>
+          <w:lang w:val="en-US"/>
+          <w14:ligatures w14:val="none"/>
+        </w:rPr>
+        <w:t xml:space="preserve">  </w:t>
+      </w:r>
+      <w:r>
+        <w:rPr>
+          <w:rFonts w:ascii="Consolas" w:eastAsia="Times New Roman" w:hAnsi="Consolas" w:cs="Times New Roman"/>
+          <w:noProof w:val="0"/>
+          <w:color w:val="9CDCFE"/>
+          <w:kern w:val="0"/>
+          <w:sz w:val="27"/>
+          <w:szCs w:val="27"/>
+          <w:lang w:val="en-US"/>
+          <w14:ligatures w14:val="none"/>
+        </w:rPr>
+        <w:t>list-style</w:t>
+      </w:r>
+      <w:r>
+        <w:rPr>
+          <w:rFonts w:ascii="Consolas" w:eastAsia="Times New Roman" w:hAnsi="Consolas" w:cs="Times New Roman"/>
+          <w:noProof w:val="0"/>
+          <w:color w:val="CCCCCC"/>
+          <w:kern w:val="0"/>
+          <w:sz w:val="27"/>
+          <w:szCs w:val="27"/>
+          <w:lang w:val="en-US"/>
+          <w14:ligatures w14:val="none"/>
+        </w:rPr>
+        <w:t xml:space="preserve">: </w:t>
+      </w:r>
+      <w:r>
+        <w:rPr>
+          <w:rFonts w:ascii="Consolas" w:eastAsia="Times New Roman" w:hAnsi="Consolas" w:cs="Times New Roman"/>
+          <w:noProof w:val="0"/>
+          <w:color w:val="CE9178"/>
+          <w:kern w:val="0"/>
+          <w:sz w:val="27"/>
+          <w:szCs w:val="27"/>
+          <w:lang w:val="en-US"/>
+          <w14:ligatures w14:val="none"/>
+        </w:rPr>
+        <w:t>none</w:t>
+      </w:r>
+      <w:r>
+        <w:rPr>
+          <w:rFonts w:ascii="Consolas" w:eastAsia="Times New Roman" w:hAnsi="Consolas" w:cs="Times New Roman"/>
+          <w:noProof w:val="0"/>
+          <w:color w:val="CCCCCC"/>
+          <w:kern w:val="0"/>
+          <w:sz w:val="27"/>
+          <w:szCs w:val="27"/>
+          <w:lang w:val="en-US"/>
+          <w14:ligatures w14:val="none"/>
+        </w:rPr>
+        <w:t>;</w:t>
+      </w:r>
+    </w:p>
+    <w:p>
+      <w:pPr>
+        <w:shd w:val="clear" w:color="auto" w:fill="1F1F1F"/>
+        <w:spacing w:after="0" w:line="360" w:lineRule="atLeast"/>
+        <w:rPr>
+          <w:rFonts w:ascii="Consolas" w:eastAsia="Times New Roman" w:hAnsi="Consolas" w:cs="Times New Roman"/>
+          <w:noProof w:val="0"/>
+          <w:color w:val="CCCCCC"/>
+          <w:kern w:val="0"/>
+          <w:sz w:val="27"/>
+          <w:szCs w:val="27"/>
+          <w:lang w:val="en-US"/>
+          <w14:ligatures w14:val="none"/>
+        </w:rPr>
+      </w:pPr>
+      <w:r>
+        <w:rPr>
+          <w:rFonts w:ascii="Consolas" w:eastAsia="Times New Roman" w:hAnsi="Consolas" w:cs="Times New Roman"/>
+          <w:noProof w:val="0"/>
+          <w:color w:val="CCCCCC"/>
+          <w:kern w:val="0"/>
+          <w:sz w:val="27"/>
+          <w:szCs w:val="27"/>
+          <w:lang w:val="en-US"/>
+          <w14:ligatures w14:val="none"/>
+        </w:rPr>
+        <w:t xml:space="preserve">  </w:t>
+      </w:r>
+      <w:r>
+        <w:rPr>
+          <w:rFonts w:ascii="Consolas" w:eastAsia="Times New Roman" w:hAnsi="Consolas" w:cs="Times New Roman"/>
+          <w:noProof w:val="0"/>
+          <w:color w:val="9CDCFE"/>
+          <w:kern w:val="0"/>
+          <w:sz w:val="27"/>
+          <w:szCs w:val="27"/>
+          <w:lang w:val="en-US"/>
+          <w14:ligatures w14:val="none"/>
+        </w:rPr>
+        <w:t>padding</w:t>
+      </w:r>
+      <w:r>
+        <w:rPr>
+          <w:rFonts w:ascii="Consolas" w:eastAsia="Times New Roman" w:hAnsi="Consolas" w:cs="Times New Roman"/>
+          <w:noProof w:val="0"/>
+          <w:color w:val="CCCCCC"/>
+          <w:kern w:val="0"/>
+          <w:sz w:val="27"/>
+          <w:szCs w:val="27"/>
+          <w:lang w:val="en-US"/>
+          <w14:ligatures w14:val="none"/>
+        </w:rPr>
+        <w:t xml:space="preserve">: </w:t>
+      </w:r>
+      <w:r>
+        <w:rPr>
+          <w:rFonts w:ascii="Consolas" w:eastAsia="Times New Roman" w:hAnsi="Consolas" w:cs="Times New Roman"/>
+          <w:noProof w:val="0"/>
+          <w:color w:val="B5CEA8"/>
+          <w:kern w:val="0"/>
+          <w:sz w:val="27"/>
+          <w:szCs w:val="27"/>
+          <w:lang w:val="en-US"/>
+          <w14:ligatures w14:val="none"/>
+        </w:rPr>
+        <w:t>0</w:t>
+      </w:r>
+      <w:r>
+        <w:rPr>
+          <w:rFonts w:ascii="Consolas" w:eastAsia="Times New Roman" w:hAnsi="Consolas" w:cs="Times New Roman"/>
+          <w:noProof w:val="0"/>
+          <w:color w:val="CCCCCC"/>
+          <w:kern w:val="0"/>
+          <w:sz w:val="27"/>
+          <w:szCs w:val="27"/>
+          <w:lang w:val="en-US"/>
+          <w14:ligatures w14:val="none"/>
+        </w:rPr>
+        <w:t>;</w:t>
+      </w:r>
+    </w:p>
+    <w:p>
+      <w:pPr>
+        <w:shd w:val="clear" w:color="auto" w:fill="1F1F1F"/>
+        <w:spacing w:after="0" w:line="360" w:lineRule="atLeast"/>
+        <w:rPr>
+          <w:rFonts w:ascii="Consolas" w:eastAsia="Times New Roman" w:hAnsi="Consolas" w:cs="Times New Roman"/>
+          <w:noProof w:val="0"/>
+          <w:color w:val="CCCCCC"/>
+          <w:kern w:val="0"/>
+          <w:sz w:val="27"/>
+          <w:szCs w:val="27"/>
+          <w:lang w:val="en-US"/>
+          <w14:ligatures w14:val="none"/>
+        </w:rPr>
+      </w:pPr>
+      <w:r>
+        <w:rPr>
+          <w:rFonts w:ascii="Consolas" w:eastAsia="Times New Roman" w:hAnsi="Consolas" w:cs="Times New Roman"/>
+          <w:noProof w:val="0"/>
+          <w:color w:val="CCCCCC"/>
+          <w:kern w:val="0"/>
+          <w:sz w:val="27"/>
+          <w:szCs w:val="27"/>
+          <w:lang w:val="en-US"/>
+          <w14:ligatures w14:val="none"/>
+        </w:rPr>
+        <w:t xml:space="preserve">  </w:t>
+      </w:r>
+      <w:r>
+        <w:rPr>
+          <w:rFonts w:ascii="Consolas" w:eastAsia="Times New Roman" w:hAnsi="Consolas" w:cs="Times New Roman"/>
+          <w:noProof w:val="0"/>
+          <w:color w:val="9CDCFE"/>
+          <w:kern w:val="0"/>
+          <w:sz w:val="27"/>
+          <w:szCs w:val="27"/>
+          <w:lang w:val="en-US"/>
+          <w14:ligatures w14:val="none"/>
+        </w:rPr>
+        <w:t>margin</w:t>
+      </w:r>
+      <w:r>
+        <w:rPr>
+          <w:rFonts w:ascii="Consolas" w:eastAsia="Times New Roman" w:hAnsi="Consolas" w:cs="Times New Roman"/>
+          <w:noProof w:val="0"/>
+          <w:color w:val="CCCCCC"/>
+          <w:kern w:val="0"/>
+          <w:sz w:val="27"/>
+          <w:szCs w:val="27"/>
+          <w:lang w:val="en-US"/>
+          <w14:ligatures w14:val="none"/>
+        </w:rPr>
+        <w:t xml:space="preserve">: </w:t>
+      </w:r>
+      <w:r>
+        <w:rPr>
+          <w:rFonts w:ascii="Consolas" w:eastAsia="Times New Roman" w:hAnsi="Consolas" w:cs="Times New Roman"/>
+          <w:noProof w:val="0"/>
+          <w:color w:val="B5CEA8"/>
+          <w:kern w:val="0"/>
+          <w:sz w:val="27"/>
+          <w:szCs w:val="27"/>
+          <w:lang w:val="en-US"/>
+          <w14:ligatures w14:val="none"/>
+        </w:rPr>
+        <w:t>0</w:t>
+      </w:r>
+      <w:r>
+        <w:rPr>
+          <w:rFonts w:ascii="Consolas" w:eastAsia="Times New Roman" w:hAnsi="Consolas" w:cs="Times New Roman"/>
+          <w:noProof w:val="0"/>
+          <w:color w:val="CCCCCC"/>
+          <w:kern w:val="0"/>
+          <w:sz w:val="27"/>
+          <w:szCs w:val="27"/>
+          <w:lang w:val="en-US"/>
+          <w14:ligatures w14:val="none"/>
+        </w:rPr>
+        <w:t>;</w:t>
+      </w:r>
+    </w:p>
+    <w:p>
+      <w:pPr>
+        <w:shd w:val="clear" w:color="auto" w:fill="1F1F1F"/>
+        <w:spacing w:after="0" w:line="360" w:lineRule="atLeast"/>
+        <w:rPr>
+          <w:rFonts w:ascii="Consolas" w:eastAsia="Times New Roman" w:hAnsi="Consolas" w:cs="Times New Roman"/>
+          <w:noProof w:val="0"/>
+          <w:color w:val="CCCCCC"/>
+          <w:kern w:val="0"/>
+          <w:sz w:val="27"/>
+          <w:szCs w:val="27"/>
+          <w:lang w:val="en-US"/>
+          <w14:ligatures w14:val="none"/>
+        </w:rPr>
+      </w:pPr>
+      <w:r>
+        <w:rPr>
+          <w:rFonts w:ascii="Consolas" w:eastAsia="Times New Roman" w:hAnsi="Consolas" w:cs="Times New Roman"/>
+          <w:noProof w:val="0"/>
+          <w:color w:val="CCCCCC"/>
+          <w:kern w:val="0"/>
+          <w:sz w:val="27"/>
+          <w:szCs w:val="27"/>
+          <w:lang w:val="en-US"/>
+          <w14:ligatures w14:val="none"/>
+        </w:rPr>
+        <w:t>}</w:t>
+      </w:r>
+    </w:p>
+    <w:p>
+      <w:pPr>
+        <w:shd w:val="clear" w:color="auto" w:fill="1F1F1F"/>
+        <w:spacing w:after="0" w:line="360" w:lineRule="atLeast"/>
+        <w:rPr>
+          <w:rFonts w:ascii="Consolas" w:eastAsia="Times New Roman" w:hAnsi="Consolas" w:cs="Times New Roman"/>
+          <w:noProof w:val="0"/>
+          <w:color w:val="CCCCCC"/>
+          <w:kern w:val="0"/>
+          <w:sz w:val="27"/>
+          <w:szCs w:val="27"/>
+          <w:lang w:val="en-US"/>
+          <w14:ligatures w14:val="none"/>
+        </w:rPr>
+      </w:pPr>
+    </w:p>
+    <w:p>
+      <w:pPr>
+        <w:shd w:val="clear" w:color="auto" w:fill="1F1F1F"/>
+        <w:spacing w:after="0" w:line="360" w:lineRule="atLeast"/>
+        <w:rPr>
+          <w:rFonts w:ascii="Consolas" w:eastAsia="Times New Roman" w:hAnsi="Consolas" w:cs="Times New Roman"/>
+          <w:noProof w:val="0"/>
+          <w:color w:val="CCCCCC"/>
+          <w:kern w:val="0"/>
+          <w:sz w:val="27"/>
+          <w:szCs w:val="27"/>
+          <w:lang w:val="en-US"/>
+          <w14:ligatures w14:val="none"/>
+        </w:rPr>
+      </w:pPr>
+      <w:r>
+        <w:rPr>
+          <w:rFonts w:ascii="Consolas" w:eastAsia="Times New Roman" w:hAnsi="Consolas" w:cs="Times New Roman"/>
+          <w:noProof w:val="0"/>
+          <w:color w:val="C586C0"/>
+          <w:kern w:val="0"/>
+          <w:sz w:val="27"/>
+          <w:szCs w:val="27"/>
+          <w:lang w:val="en-US"/>
+          <w14:ligatures w14:val="none"/>
+        </w:rPr>
+        <w:t>@mixin</w:t>
+      </w:r>
+      <w:r>
+        <w:rPr>
+          <w:rFonts w:ascii="Consolas" w:eastAsia="Times New Roman" w:hAnsi="Consolas" w:cs="Times New Roman"/>
+          <w:noProof w:val="0"/>
+          <w:color w:val="CCCCCC"/>
+          <w:kern w:val="0"/>
+          <w:sz w:val="27"/>
+          <w:szCs w:val="27"/>
+          <w:lang w:val="en-US"/>
+          <w14:ligatures w14:val="none"/>
+        </w:rPr>
+        <w:t xml:space="preserve"> </w:t>
+      </w:r>
+      <w:r>
+        <w:rPr>
+          <w:rFonts w:ascii="Consolas" w:eastAsia="Times New Roman" w:hAnsi="Consolas" w:cs="Times New Roman"/>
+          <w:noProof w:val="0"/>
+          <w:color w:val="DCDCAA"/>
+          <w:kern w:val="0"/>
+          <w:sz w:val="27"/>
+          <w:szCs w:val="27"/>
+          <w:lang w:val="en-US"/>
+          <w14:ligatures w14:val="none"/>
+        </w:rPr>
+        <w:t>flexbox</w:t>
+      </w:r>
+      <w:r>
+        <w:rPr>
+          <w:rFonts w:ascii="Consolas" w:eastAsia="Times New Roman" w:hAnsi="Consolas" w:cs="Times New Roman"/>
+          <w:noProof w:val="0"/>
+          <w:color w:val="CCCCCC"/>
+          <w:kern w:val="0"/>
+          <w:sz w:val="27"/>
+          <w:szCs w:val="27"/>
+          <w:lang w:val="en-US"/>
+          <w14:ligatures w14:val="none"/>
+        </w:rPr>
+        <w:t>(</w:t>
+      </w:r>
+    </w:p>
+    <w:p>
+      <w:pPr>
+        <w:shd w:val="clear" w:color="auto" w:fill="1F1F1F"/>
+        <w:spacing w:after="0" w:line="360" w:lineRule="atLeast"/>
+        <w:rPr>
+          <w:rFonts w:ascii="Consolas" w:eastAsia="Times New Roman" w:hAnsi="Consolas" w:cs="Times New Roman"/>
+          <w:noProof w:val="0"/>
+          <w:color w:val="CCCCCC"/>
+          <w:kern w:val="0"/>
+          <w:sz w:val="27"/>
+          <w:szCs w:val="27"/>
+          <w:lang w:val="en-US"/>
+          <w14:ligatures w14:val="none"/>
+        </w:rPr>
+      </w:pPr>
+      <w:r>
+        <w:rPr>
+          <w:rFonts w:ascii="Consolas" w:eastAsia="Times New Roman" w:hAnsi="Consolas" w:cs="Times New Roman"/>
+          <w:noProof w:val="0"/>
+          <w:color w:val="CCCCCC"/>
+          <w:kern w:val="0"/>
+          <w:sz w:val="27"/>
+          <w:szCs w:val="27"/>
+          <w:lang w:val="en-US"/>
+          <w14:ligatures w14:val="none"/>
+        </w:rPr>
+        <w:t xml:space="preserve">  </w:t>
+      </w:r>
+      <w:r>
+        <w:rPr>
+          <w:rFonts w:ascii="Consolas" w:eastAsia="Times New Roman" w:hAnsi="Consolas" w:cs="Times New Roman"/>
+          <w:noProof w:val="0"/>
+          <w:color w:val="9CDCFE"/>
+          <w:kern w:val="0"/>
+          <w:sz w:val="27"/>
+          <w:szCs w:val="27"/>
+          <w:lang w:val="en-US"/>
+          <w14:ligatures w14:val="none"/>
+        </w:rPr>
+        <w:t>$direction</w:t>
+      </w:r>
+      <w:r>
+        <w:rPr>
+          <w:rFonts w:ascii="Consolas" w:eastAsia="Times New Roman" w:hAnsi="Consolas" w:cs="Times New Roman"/>
+          <w:noProof w:val="0"/>
+          <w:color w:val="CCCCCC"/>
+          <w:kern w:val="0"/>
+          <w:sz w:val="27"/>
+          <w:szCs w:val="27"/>
+          <w:lang w:val="en-US"/>
+          <w14:ligatures w14:val="none"/>
+        </w:rPr>
+        <w:t xml:space="preserve">: </w:t>
+      </w:r>
+      <w:r>
+        <w:rPr>
+          <w:rFonts w:ascii="Consolas" w:eastAsia="Times New Roman" w:hAnsi="Consolas" w:cs="Times New Roman"/>
+          <w:noProof w:val="0"/>
+          <w:color w:val="CE9178"/>
+          <w:kern w:val="0"/>
+          <w:sz w:val="27"/>
+          <w:szCs w:val="27"/>
+          <w:lang w:val="en-US"/>
+          <w14:ligatures w14:val="none"/>
+        </w:rPr>
+        <w:t>row</w:t>
+      </w:r>
+      <w:r>
+        <w:rPr>
+          <w:rFonts w:ascii="Consolas" w:eastAsia="Times New Roman" w:hAnsi="Consolas" w:cs="Times New Roman"/>
+          <w:noProof w:val="0"/>
+          <w:color w:val="CCCCCC"/>
+          <w:kern w:val="0"/>
+          <w:sz w:val="27"/>
+          <w:szCs w:val="27"/>
+          <w:lang w:val="en-US"/>
+          <w14:ligatures w14:val="none"/>
+        </w:rPr>
+        <w:t>,</w:t>
+      </w:r>
+    </w:p>
+    <w:p>
+      <w:pPr>
+        <w:shd w:val="clear" w:color="auto" w:fill="1F1F1F"/>
+        <w:spacing w:after="0" w:line="360" w:lineRule="atLeast"/>
+        <w:rPr>
+          <w:rFonts w:ascii="Consolas" w:eastAsia="Times New Roman" w:hAnsi="Consolas" w:cs="Times New Roman"/>
+          <w:noProof w:val="0"/>
+          <w:color w:val="CCCCCC"/>
+          <w:kern w:val="0"/>
+          <w:sz w:val="27"/>
+          <w:szCs w:val="27"/>
+          <w:lang w:val="en-US"/>
+          <w14:ligatures w14:val="none"/>
+        </w:rPr>
+      </w:pPr>
+      <w:r>
+        <w:rPr>
+          <w:rFonts w:ascii="Consolas" w:eastAsia="Times New Roman" w:hAnsi="Consolas" w:cs="Times New Roman"/>
+          <w:noProof w:val="0"/>
+          <w:color w:val="CCCCCC"/>
+          <w:kern w:val="0"/>
+          <w:sz w:val="27"/>
+          <w:szCs w:val="27"/>
+          <w:lang w:val="en-US"/>
+          <w14:ligatures w14:val="none"/>
+        </w:rPr>
+        <w:lastRenderedPageBreak/>
+        <w:t xml:space="preserve">  </w:t>
+      </w:r>
+      <w:r>
+        <w:rPr>
+          <w:rFonts w:ascii="Consolas" w:eastAsia="Times New Roman" w:hAnsi="Consolas" w:cs="Times New Roman"/>
+          <w:noProof w:val="0"/>
+          <w:color w:val="9CDCFE"/>
+          <w:kern w:val="0"/>
+          <w:sz w:val="27"/>
+          <w:szCs w:val="27"/>
+          <w:lang w:val="en-US"/>
+          <w14:ligatures w14:val="none"/>
+        </w:rPr>
+        <w:t>$justify-content</w:t>
+      </w:r>
+      <w:r>
+        <w:rPr>
+          <w:rFonts w:ascii="Consolas" w:eastAsia="Times New Roman" w:hAnsi="Consolas" w:cs="Times New Roman"/>
+          <w:noProof w:val="0"/>
+          <w:color w:val="CCCCCC"/>
+          <w:kern w:val="0"/>
+          <w:sz w:val="27"/>
+          <w:szCs w:val="27"/>
+          <w:lang w:val="en-US"/>
+          <w14:ligatures w14:val="none"/>
+        </w:rPr>
+        <w:t xml:space="preserve">: </w:t>
+      </w:r>
+      <w:r>
+        <w:rPr>
+          <w:rFonts w:ascii="Consolas" w:eastAsia="Times New Roman" w:hAnsi="Consolas" w:cs="Times New Roman"/>
+          <w:noProof w:val="0"/>
+          <w:color w:val="CE9178"/>
+          <w:kern w:val="0"/>
+          <w:sz w:val="27"/>
+          <w:szCs w:val="27"/>
+          <w:lang w:val="en-US"/>
+          <w14:ligatures w14:val="none"/>
+        </w:rPr>
+        <w:t>flex-start</w:t>
+      </w:r>
+      <w:r>
+        <w:rPr>
+          <w:rFonts w:ascii="Consolas" w:eastAsia="Times New Roman" w:hAnsi="Consolas" w:cs="Times New Roman"/>
+          <w:noProof w:val="0"/>
+          <w:color w:val="CCCCCC"/>
+          <w:kern w:val="0"/>
+          <w:sz w:val="27"/>
+          <w:szCs w:val="27"/>
+          <w:lang w:val="en-US"/>
+          <w14:ligatures w14:val="none"/>
+        </w:rPr>
+        <w:t>,</w:t>
+      </w:r>
+    </w:p>
+    <w:p>
+      <w:pPr>
+        <w:shd w:val="clear" w:color="auto" w:fill="1F1F1F"/>
+        <w:spacing w:after="0" w:line="360" w:lineRule="atLeast"/>
+        <w:rPr>
+          <w:rFonts w:ascii="Consolas" w:eastAsia="Times New Roman" w:hAnsi="Consolas" w:cs="Times New Roman"/>
+          <w:noProof w:val="0"/>
+          <w:color w:val="CCCCCC"/>
+          <w:kern w:val="0"/>
+          <w:sz w:val="27"/>
+          <w:szCs w:val="27"/>
+          <w:lang w:val="en-US"/>
+          <w14:ligatures w14:val="none"/>
+        </w:rPr>
+      </w:pPr>
+      <w:r>
+        <w:rPr>
+          <w:rFonts w:ascii="Consolas" w:eastAsia="Times New Roman" w:hAnsi="Consolas" w:cs="Times New Roman"/>
+          <w:noProof w:val="0"/>
+          <w:color w:val="CCCCCC"/>
+          <w:kern w:val="0"/>
+          <w:sz w:val="27"/>
+          <w:szCs w:val="27"/>
+          <w:lang w:val="en-US"/>
+          <w14:ligatures w14:val="none"/>
+        </w:rPr>
+        <w:t xml:space="preserve">  </w:t>
+      </w:r>
+      <w:r>
+        <w:rPr>
+          <w:rFonts w:ascii="Consolas" w:eastAsia="Times New Roman" w:hAnsi="Consolas" w:cs="Times New Roman"/>
+          <w:noProof w:val="0"/>
+          <w:color w:val="9CDCFE"/>
+          <w:kern w:val="0"/>
+          <w:sz w:val="27"/>
+          <w:szCs w:val="27"/>
+          <w:lang w:val="en-US"/>
+          <w14:ligatures w14:val="none"/>
+        </w:rPr>
+        <w:t>$align-items</w:t>
+      </w:r>
+      <w:r>
+        <w:rPr>
+          <w:rFonts w:ascii="Consolas" w:eastAsia="Times New Roman" w:hAnsi="Consolas" w:cs="Times New Roman"/>
+          <w:noProof w:val="0"/>
+          <w:color w:val="CCCCCC"/>
+          <w:kern w:val="0"/>
+          <w:sz w:val="27"/>
+          <w:szCs w:val="27"/>
+          <w:lang w:val="en-US"/>
+          <w14:ligatures w14:val="none"/>
+        </w:rPr>
+        <w:t xml:space="preserve">: </w:t>
+      </w:r>
+      <w:r>
+        <w:rPr>
+          <w:rFonts w:ascii="Consolas" w:eastAsia="Times New Roman" w:hAnsi="Consolas" w:cs="Times New Roman"/>
+          <w:noProof w:val="0"/>
+          <w:color w:val="CE9178"/>
+          <w:kern w:val="0"/>
+          <w:sz w:val="27"/>
+          <w:szCs w:val="27"/>
+          <w:lang w:val="en-US"/>
+          <w14:ligatures w14:val="none"/>
+        </w:rPr>
+        <w:t>flex-start</w:t>
+      </w:r>
+      <w:r>
+        <w:rPr>
+          <w:rFonts w:ascii="Consolas" w:eastAsia="Times New Roman" w:hAnsi="Consolas" w:cs="Times New Roman"/>
+          <w:noProof w:val="0"/>
+          <w:color w:val="CCCCCC"/>
+          <w:kern w:val="0"/>
+          <w:sz w:val="27"/>
+          <w:szCs w:val="27"/>
+          <w:lang w:val="en-US"/>
+          <w14:ligatures w14:val="none"/>
+        </w:rPr>
+        <w:t>,</w:t>
+      </w:r>
+    </w:p>
+    <w:p>
+      <w:pPr>
+        <w:shd w:val="clear" w:color="auto" w:fill="1F1F1F"/>
+        <w:spacing w:after="0" w:line="360" w:lineRule="atLeast"/>
+        <w:rPr>
+          <w:rFonts w:ascii="Consolas" w:eastAsia="Times New Roman" w:hAnsi="Consolas" w:cs="Times New Roman"/>
+          <w:noProof w:val="0"/>
+          <w:color w:val="CCCCCC"/>
+          <w:kern w:val="0"/>
+          <w:sz w:val="27"/>
+          <w:szCs w:val="27"/>
+          <w:lang w:val="en-US"/>
+          <w14:ligatures w14:val="none"/>
+        </w:rPr>
+      </w:pPr>
+      <w:r>
+        <w:rPr>
+          <w:rFonts w:ascii="Consolas" w:eastAsia="Times New Roman" w:hAnsi="Consolas" w:cs="Times New Roman"/>
+          <w:noProof w:val="0"/>
+          <w:color w:val="CCCCCC"/>
+          <w:kern w:val="0"/>
+          <w:sz w:val="27"/>
+          <w:szCs w:val="27"/>
+          <w:lang w:val="en-US"/>
+          <w14:ligatures w14:val="none"/>
+        </w:rPr>
+        <w:t xml:space="preserve">  </w:t>
+      </w:r>
+      <w:r>
+        <w:rPr>
+          <w:rFonts w:ascii="Consolas" w:eastAsia="Times New Roman" w:hAnsi="Consolas" w:cs="Times New Roman"/>
+          <w:noProof w:val="0"/>
+          <w:color w:val="9CDCFE"/>
+          <w:kern w:val="0"/>
+          <w:sz w:val="27"/>
+          <w:szCs w:val="27"/>
+          <w:lang w:val="en-US"/>
+          <w14:ligatures w14:val="none"/>
+        </w:rPr>
+        <w:t>$gap</w:t>
+      </w:r>
+      <w:r>
+        <w:rPr>
+          <w:rFonts w:ascii="Consolas" w:eastAsia="Times New Roman" w:hAnsi="Consolas" w:cs="Times New Roman"/>
+          <w:noProof w:val="0"/>
+          <w:color w:val="CCCCCC"/>
+          <w:kern w:val="0"/>
+          <w:sz w:val="27"/>
+          <w:szCs w:val="27"/>
+          <w:lang w:val="en-US"/>
+          <w14:ligatures w14:val="none"/>
+        </w:rPr>
+        <w:t xml:space="preserve">: </w:t>
+      </w:r>
+      <w:r>
+        <w:rPr>
+          <w:rFonts w:ascii="Consolas" w:eastAsia="Times New Roman" w:hAnsi="Consolas" w:cs="Times New Roman"/>
+          <w:noProof w:val="0"/>
+          <w:color w:val="B5CEA8"/>
+          <w:kern w:val="0"/>
+          <w:sz w:val="27"/>
+          <w:szCs w:val="27"/>
+          <w:lang w:val="en-US"/>
+          <w14:ligatures w14:val="none"/>
+        </w:rPr>
+        <w:t>0</w:t>
+      </w:r>
+    </w:p>
+    <w:p>
+      <w:pPr>
+        <w:shd w:val="clear" w:color="auto" w:fill="1F1F1F"/>
+        <w:spacing w:after="0" w:line="360" w:lineRule="atLeast"/>
+        <w:rPr>
+          <w:rFonts w:ascii="Consolas" w:eastAsia="Times New Roman" w:hAnsi="Consolas" w:cs="Times New Roman"/>
+          <w:noProof w:val="0"/>
+          <w:color w:val="CCCCCC"/>
+          <w:kern w:val="0"/>
+          <w:sz w:val="27"/>
+          <w:szCs w:val="27"/>
+          <w:lang w:val="en-US"/>
+          <w14:ligatures w14:val="none"/>
+        </w:rPr>
+      </w:pPr>
+      <w:r>
+        <w:rPr>
+          <w:rFonts w:ascii="Consolas" w:eastAsia="Times New Roman" w:hAnsi="Consolas" w:cs="Times New Roman"/>
+          <w:noProof w:val="0"/>
+          <w:color w:val="CCCCCC"/>
+          <w:kern w:val="0"/>
+          <w:sz w:val="27"/>
+          <w:szCs w:val="27"/>
+          <w:lang w:val="en-US"/>
+          <w14:ligatures w14:val="none"/>
+        </w:rPr>
+        <w:t>) {</w:t>
+      </w:r>
+    </w:p>
+    <w:p>
+      <w:pPr>
+        <w:shd w:val="clear" w:color="auto" w:fill="1F1F1F"/>
+        <w:spacing w:after="0" w:line="360" w:lineRule="atLeast"/>
+        <w:rPr>
+          <w:rFonts w:ascii="Consolas" w:eastAsia="Times New Roman" w:hAnsi="Consolas" w:cs="Times New Roman"/>
+          <w:noProof w:val="0"/>
+          <w:color w:val="CCCCCC"/>
+          <w:kern w:val="0"/>
+          <w:sz w:val="27"/>
+          <w:szCs w:val="27"/>
+          <w:lang w:val="en-US"/>
+          <w14:ligatures w14:val="none"/>
+        </w:rPr>
+      </w:pPr>
+      <w:r>
+        <w:rPr>
+          <w:rFonts w:ascii="Consolas" w:eastAsia="Times New Roman" w:hAnsi="Consolas" w:cs="Times New Roman"/>
+          <w:noProof w:val="0"/>
+          <w:color w:val="CCCCCC"/>
+          <w:kern w:val="0"/>
+          <w:sz w:val="27"/>
+          <w:szCs w:val="27"/>
+          <w:lang w:val="en-US"/>
+          <w14:ligatures w14:val="none"/>
+        </w:rPr>
+        <w:t xml:space="preserve">  </w:t>
+      </w:r>
+      <w:r>
+        <w:rPr>
+          <w:rFonts w:ascii="Consolas" w:eastAsia="Times New Roman" w:hAnsi="Consolas" w:cs="Times New Roman"/>
+          <w:noProof w:val="0"/>
+          <w:color w:val="9CDCFE"/>
+          <w:kern w:val="0"/>
+          <w:sz w:val="27"/>
+          <w:szCs w:val="27"/>
+          <w:lang w:val="en-US"/>
+          <w14:ligatures w14:val="none"/>
+        </w:rPr>
+        <w:t>display</w:t>
+      </w:r>
+      <w:r>
+        <w:rPr>
+          <w:rFonts w:ascii="Consolas" w:eastAsia="Times New Roman" w:hAnsi="Consolas" w:cs="Times New Roman"/>
+          <w:noProof w:val="0"/>
+          <w:color w:val="CCCCCC"/>
+          <w:kern w:val="0"/>
+          <w:sz w:val="27"/>
+          <w:szCs w:val="27"/>
+          <w:lang w:val="en-US"/>
+          <w14:ligatures w14:val="none"/>
+        </w:rPr>
+        <w:t xml:space="preserve">: </w:t>
+      </w:r>
+      <w:r>
+        <w:rPr>
+          <w:rFonts w:ascii="Consolas" w:eastAsia="Times New Roman" w:hAnsi="Consolas" w:cs="Times New Roman"/>
+          <w:noProof w:val="0"/>
+          <w:color w:val="CE9178"/>
+          <w:kern w:val="0"/>
+          <w:sz w:val="27"/>
+          <w:szCs w:val="27"/>
+          <w:lang w:val="en-US"/>
+          <w14:ligatures w14:val="none"/>
+        </w:rPr>
+        <w:t>flex</w:t>
+      </w:r>
+      <w:r>
+        <w:rPr>
+          <w:rFonts w:ascii="Consolas" w:eastAsia="Times New Roman" w:hAnsi="Consolas" w:cs="Times New Roman"/>
+          <w:noProof w:val="0"/>
+          <w:color w:val="CCCCCC"/>
+          <w:kern w:val="0"/>
+          <w:sz w:val="27"/>
+          <w:szCs w:val="27"/>
+          <w:lang w:val="en-US"/>
+          <w14:ligatures w14:val="none"/>
+        </w:rPr>
+        <w:t>;</w:t>
+      </w:r>
+    </w:p>
+    <w:p>
+      <w:pPr>
+        <w:shd w:val="clear" w:color="auto" w:fill="1F1F1F"/>
+        <w:spacing w:after="0" w:line="360" w:lineRule="atLeast"/>
+        <w:rPr>
+          <w:rFonts w:ascii="Consolas" w:eastAsia="Times New Roman" w:hAnsi="Consolas" w:cs="Times New Roman"/>
+          <w:noProof w:val="0"/>
+          <w:color w:val="CCCCCC"/>
+          <w:kern w:val="0"/>
+          <w:sz w:val="27"/>
+          <w:szCs w:val="27"/>
+          <w:lang w:val="en-US"/>
+          <w14:ligatures w14:val="none"/>
+        </w:rPr>
+      </w:pPr>
+      <w:r>
+        <w:rPr>
+          <w:rFonts w:ascii="Consolas" w:eastAsia="Times New Roman" w:hAnsi="Consolas" w:cs="Times New Roman"/>
+          <w:noProof w:val="0"/>
+          <w:color w:val="CCCCCC"/>
+          <w:kern w:val="0"/>
+          <w:sz w:val="27"/>
+          <w:szCs w:val="27"/>
+          <w:lang w:val="en-US"/>
+          <w14:ligatures w14:val="none"/>
+        </w:rPr>
+        <w:t xml:space="preserve">  </w:t>
+      </w:r>
+      <w:r>
+        <w:rPr>
+          <w:rFonts w:ascii="Consolas" w:eastAsia="Times New Roman" w:hAnsi="Consolas" w:cs="Times New Roman"/>
+          <w:noProof w:val="0"/>
+          <w:color w:val="9CDCFE"/>
+          <w:kern w:val="0"/>
+          <w:sz w:val="27"/>
+          <w:szCs w:val="27"/>
+          <w:lang w:val="en-US"/>
+          <w14:ligatures w14:val="none"/>
+        </w:rPr>
+        <w:t>justify-content</w:t>
+      </w:r>
+      <w:r>
+        <w:rPr>
+          <w:rFonts w:ascii="Consolas" w:eastAsia="Times New Roman" w:hAnsi="Consolas" w:cs="Times New Roman"/>
+          <w:noProof w:val="0"/>
+          <w:color w:val="CCCCCC"/>
+          <w:kern w:val="0"/>
+          <w:sz w:val="27"/>
+          <w:szCs w:val="27"/>
+          <w:lang w:val="en-US"/>
+          <w14:ligatures w14:val="none"/>
+        </w:rPr>
+        <w:t xml:space="preserve">: </w:t>
+      </w:r>
+      <w:r>
+        <w:rPr>
+          <w:rFonts w:ascii="Consolas" w:eastAsia="Times New Roman" w:hAnsi="Consolas" w:cs="Times New Roman"/>
+          <w:noProof w:val="0"/>
+          <w:color w:val="9CDCFE"/>
+          <w:kern w:val="0"/>
+          <w:sz w:val="27"/>
+          <w:szCs w:val="27"/>
+          <w:lang w:val="en-US"/>
+          <w14:ligatures w14:val="none"/>
+        </w:rPr>
+        <w:t>$justify-content</w:t>
+      </w:r>
+      <w:r>
+        <w:rPr>
+          <w:rFonts w:ascii="Consolas" w:eastAsia="Times New Roman" w:hAnsi="Consolas" w:cs="Times New Roman"/>
+          <w:noProof w:val="0"/>
+          <w:color w:val="CCCCCC"/>
+          <w:kern w:val="0"/>
+          <w:sz w:val="27"/>
+          <w:szCs w:val="27"/>
+          <w:lang w:val="en-US"/>
+          <w14:ligatures w14:val="none"/>
+        </w:rPr>
+        <w:t>;</w:t>
+      </w:r>
+    </w:p>
+    <w:p>
+      <w:pPr>
+        <w:shd w:val="clear" w:color="auto" w:fill="1F1F1F"/>
+        <w:spacing w:after="0" w:line="360" w:lineRule="atLeast"/>
+        <w:rPr>
+          <w:rFonts w:ascii="Consolas" w:eastAsia="Times New Roman" w:hAnsi="Consolas" w:cs="Times New Roman"/>
+          <w:noProof w:val="0"/>
+          <w:color w:val="CCCCCC"/>
+          <w:kern w:val="0"/>
+          <w:sz w:val="27"/>
+          <w:szCs w:val="27"/>
+          <w:lang w:val="en-US"/>
+          <w14:ligatures w14:val="none"/>
+        </w:rPr>
+      </w:pPr>
+      <w:r>
+        <w:rPr>
+          <w:rFonts w:ascii="Consolas" w:eastAsia="Times New Roman" w:hAnsi="Consolas" w:cs="Times New Roman"/>
+          <w:noProof w:val="0"/>
+          <w:color w:val="CCCCCC"/>
+          <w:kern w:val="0"/>
+          <w:sz w:val="27"/>
+          <w:szCs w:val="27"/>
+          <w:lang w:val="en-US"/>
+          <w14:ligatures w14:val="none"/>
+        </w:rPr>
+        <w:t xml:space="preserve">  </w:t>
+      </w:r>
+      <w:r>
+        <w:rPr>
+          <w:rFonts w:ascii="Consolas" w:eastAsia="Times New Roman" w:hAnsi="Consolas" w:cs="Times New Roman"/>
+          <w:noProof w:val="0"/>
+          <w:color w:val="9CDCFE"/>
+          <w:kern w:val="0"/>
+          <w:sz w:val="27"/>
+          <w:szCs w:val="27"/>
+          <w:lang w:val="en-US"/>
+          <w14:ligatures w14:val="none"/>
+        </w:rPr>
+        <w:t>flex-direction</w:t>
+      </w:r>
+      <w:r>
+        <w:rPr>
+          <w:rFonts w:ascii="Consolas" w:eastAsia="Times New Roman" w:hAnsi="Consolas" w:cs="Times New Roman"/>
+          <w:noProof w:val="0"/>
+          <w:color w:val="CCCCCC"/>
+          <w:kern w:val="0"/>
+          <w:sz w:val="27"/>
+          <w:szCs w:val="27"/>
+          <w:lang w:val="en-US"/>
+          <w14:ligatures w14:val="none"/>
+        </w:rPr>
+        <w:t xml:space="preserve">: </w:t>
+      </w:r>
+      <w:r>
+        <w:rPr>
+          <w:rFonts w:ascii="Consolas" w:eastAsia="Times New Roman" w:hAnsi="Consolas" w:cs="Times New Roman"/>
+          <w:noProof w:val="0"/>
+          <w:color w:val="9CDCFE"/>
+          <w:kern w:val="0"/>
+          <w:sz w:val="27"/>
+          <w:szCs w:val="27"/>
+          <w:lang w:val="en-US"/>
+          <w14:ligatures w14:val="none"/>
+        </w:rPr>
+        <w:t>$direction</w:t>
+      </w:r>
+      <w:r>
+        <w:rPr>
+          <w:rFonts w:ascii="Consolas" w:eastAsia="Times New Roman" w:hAnsi="Consolas" w:cs="Times New Roman"/>
+          <w:noProof w:val="0"/>
+          <w:color w:val="CCCCCC"/>
+          <w:kern w:val="0"/>
+          <w:sz w:val="27"/>
+          <w:szCs w:val="27"/>
+          <w:lang w:val="en-US"/>
+          <w14:ligatures w14:val="none"/>
+        </w:rPr>
+        <w:t>;</w:t>
+      </w:r>
+    </w:p>
+    <w:p>
+      <w:pPr>
+        <w:shd w:val="clear" w:color="auto" w:fill="1F1F1F"/>
+        <w:spacing w:after="0" w:line="360" w:lineRule="atLeast"/>
+        <w:rPr>
+          <w:rFonts w:ascii="Consolas" w:eastAsia="Times New Roman" w:hAnsi="Consolas" w:cs="Times New Roman"/>
+          <w:noProof w:val="0"/>
+          <w:color w:val="CCCCCC"/>
+          <w:kern w:val="0"/>
+          <w:sz w:val="27"/>
+          <w:szCs w:val="27"/>
+          <w:lang w:val="en-US"/>
+          <w14:ligatures w14:val="none"/>
+        </w:rPr>
+      </w:pPr>
+      <w:r>
+        <w:rPr>
+          <w:rFonts w:ascii="Consolas" w:eastAsia="Times New Roman" w:hAnsi="Consolas" w:cs="Times New Roman"/>
+          <w:noProof w:val="0"/>
+          <w:color w:val="CCCCCC"/>
+          <w:kern w:val="0"/>
+          <w:sz w:val="27"/>
+          <w:szCs w:val="27"/>
+          <w:lang w:val="en-US"/>
+          <w14:ligatures w14:val="none"/>
+        </w:rPr>
+        <w:t xml:space="preserve">  </w:t>
+      </w:r>
+      <w:r>
+        <w:rPr>
+          <w:rFonts w:ascii="Consolas" w:eastAsia="Times New Roman" w:hAnsi="Consolas" w:cs="Times New Roman"/>
+          <w:noProof w:val="0"/>
+          <w:color w:val="9CDCFE"/>
+          <w:kern w:val="0"/>
+          <w:sz w:val="27"/>
+          <w:szCs w:val="27"/>
+          <w:lang w:val="en-US"/>
+          <w14:ligatures w14:val="none"/>
+        </w:rPr>
+        <w:t>align-items</w:t>
+      </w:r>
+      <w:r>
+        <w:rPr>
+          <w:rFonts w:ascii="Consolas" w:eastAsia="Times New Roman" w:hAnsi="Consolas" w:cs="Times New Roman"/>
+          <w:noProof w:val="0"/>
+          <w:color w:val="CCCCCC"/>
+          <w:kern w:val="0"/>
+          <w:sz w:val="27"/>
+          <w:szCs w:val="27"/>
+          <w:lang w:val="en-US"/>
+          <w14:ligatures w14:val="none"/>
+        </w:rPr>
+        <w:t xml:space="preserve">: </w:t>
+      </w:r>
+      <w:r>
+        <w:rPr>
+          <w:rFonts w:ascii="Consolas" w:eastAsia="Times New Roman" w:hAnsi="Consolas" w:cs="Times New Roman"/>
+          <w:noProof w:val="0"/>
+          <w:color w:val="9CDCFE"/>
+          <w:kern w:val="0"/>
+          <w:sz w:val="27"/>
+          <w:szCs w:val="27"/>
+          <w:lang w:val="en-US"/>
+          <w14:ligatures w14:val="none"/>
+        </w:rPr>
+        <w:t>$align-items</w:t>
+      </w:r>
+      <w:r>
+        <w:rPr>
+          <w:rFonts w:ascii="Consolas" w:eastAsia="Times New Roman" w:hAnsi="Consolas" w:cs="Times New Roman"/>
+          <w:noProof w:val="0"/>
+          <w:color w:val="CCCCCC"/>
+          <w:kern w:val="0"/>
+          <w:sz w:val="27"/>
+          <w:szCs w:val="27"/>
+          <w:lang w:val="en-US"/>
+          <w14:ligatures w14:val="none"/>
+        </w:rPr>
+        <w:t>;</w:t>
+      </w:r>
+    </w:p>
+    <w:p>
+      <w:pPr>
+        <w:shd w:val="clear" w:color="auto" w:fill="1F1F1F"/>
+        <w:spacing w:after="0" w:line="360" w:lineRule="atLeast"/>
+        <w:rPr>
+          <w:rFonts w:ascii="Consolas" w:eastAsia="Times New Roman" w:hAnsi="Consolas" w:cs="Times New Roman"/>
+          <w:noProof w:val="0"/>
+          <w:color w:val="CCCCCC"/>
+          <w:kern w:val="0"/>
+          <w:sz w:val="27"/>
+          <w:szCs w:val="27"/>
+          <w:lang w:val="en-US"/>
+          <w14:ligatures w14:val="none"/>
+        </w:rPr>
+      </w:pPr>
+      <w:r>
+        <w:rPr>
+          <w:rFonts w:ascii="Consolas" w:eastAsia="Times New Roman" w:hAnsi="Consolas" w:cs="Times New Roman"/>
+          <w:noProof w:val="0"/>
+          <w:color w:val="CCCCCC"/>
+          <w:kern w:val="0"/>
+          <w:sz w:val="27"/>
+          <w:szCs w:val="27"/>
+          <w:lang w:val="en-US"/>
+          <w14:ligatures w14:val="none"/>
+        </w:rPr>
+        <w:t xml:space="preserve">  </w:t>
+      </w:r>
+      <w:r>
+        <w:rPr>
+          <w:rFonts w:ascii="Consolas" w:eastAsia="Times New Roman" w:hAnsi="Consolas" w:cs="Times New Roman"/>
+          <w:noProof w:val="0"/>
+          <w:color w:val="9CDCFE"/>
+          <w:kern w:val="0"/>
+          <w:sz w:val="27"/>
+          <w:szCs w:val="27"/>
+          <w:lang w:val="en-US"/>
+          <w14:ligatures w14:val="none"/>
+        </w:rPr>
+        <w:t>gap</w:t>
+      </w:r>
+      <w:r>
+        <w:rPr>
+          <w:rFonts w:ascii="Consolas" w:eastAsia="Times New Roman" w:hAnsi="Consolas" w:cs="Times New Roman"/>
+          <w:noProof w:val="0"/>
+          <w:color w:val="CCCCCC"/>
+          <w:kern w:val="0"/>
+          <w:sz w:val="27"/>
+          <w:szCs w:val="27"/>
+          <w:lang w:val="en-US"/>
+          <w14:ligatures w14:val="none"/>
+        </w:rPr>
+        <w:t xml:space="preserve">: </w:t>
+      </w:r>
+      <w:r>
+        <w:rPr>
+          <w:rFonts w:ascii="Consolas" w:eastAsia="Times New Roman" w:hAnsi="Consolas" w:cs="Times New Roman"/>
+          <w:noProof w:val="0"/>
+          <w:color w:val="9CDCFE"/>
+          <w:kern w:val="0"/>
+          <w:sz w:val="27"/>
+          <w:szCs w:val="27"/>
+          <w:lang w:val="en-US"/>
+          <w14:ligatures w14:val="none"/>
+        </w:rPr>
+        <w:t>$gap</w:t>
+      </w:r>
+      <w:r>
+        <w:rPr>
+          <w:rFonts w:ascii="Consolas" w:eastAsia="Times New Roman" w:hAnsi="Consolas" w:cs="Times New Roman"/>
+          <w:noProof w:val="0"/>
+          <w:color w:val="CCCCCC"/>
+          <w:kern w:val="0"/>
+          <w:sz w:val="27"/>
+          <w:szCs w:val="27"/>
+          <w:lang w:val="en-US"/>
+          <w14:ligatures w14:val="none"/>
+        </w:rPr>
+        <w:t>;</w:t>
+      </w:r>
+    </w:p>
+    <w:p>
+      <w:pPr>
+        <w:shd w:val="clear" w:color="auto" w:fill="1F1F1F"/>
+        <w:spacing w:after="0" w:line="360" w:lineRule="atLeast"/>
+        <w:rPr>
+          <w:rFonts w:ascii="Consolas" w:eastAsia="Times New Roman" w:hAnsi="Consolas" w:cs="Times New Roman"/>
+          <w:noProof w:val="0"/>
+          <w:color w:val="CCCCCC"/>
+          <w:kern w:val="0"/>
+          <w:sz w:val="27"/>
+          <w:szCs w:val="27"/>
+          <w:lang w:val="en-US"/>
+          <w14:ligatures w14:val="none"/>
+        </w:rPr>
+      </w:pPr>
+      <w:r>
+        <w:rPr>
+          <w:rFonts w:ascii="Consolas" w:eastAsia="Times New Roman" w:hAnsi="Consolas" w:cs="Times New Roman"/>
+          <w:noProof w:val="0"/>
+          <w:color w:val="CCCCCC"/>
+          <w:kern w:val="0"/>
+          <w:sz w:val="27"/>
+          <w:szCs w:val="27"/>
+          <w:lang w:val="en-US"/>
+          <w14:ligatures w14:val="none"/>
+        </w:rPr>
+        <w:t>}</w:t>
+      </w:r>
+    </w:p>
+    <w:p>
+      <w:pPr>
+        <w:shd w:val="clear" w:color="auto" w:fill="1F1F1F"/>
+        <w:spacing w:after="0" w:line="360" w:lineRule="atLeast"/>
+        <w:rPr>
+          <w:rFonts w:ascii="Consolas" w:eastAsia="Times New Roman" w:hAnsi="Consolas" w:cs="Times New Roman"/>
+          <w:noProof w:val="0"/>
+          <w:color w:val="CCCCCC"/>
+          <w:kern w:val="0"/>
+          <w:sz w:val="27"/>
+          <w:szCs w:val="27"/>
+          <w:lang w:val="en-US"/>
+          <w14:ligatures w14:val="none"/>
+        </w:rPr>
+      </w:pPr>
+    </w:p>
+    <w:p/>
     <w:sectPr>
       <w:pgSz w:w="12240" w:h="15840"/>
       <w:pgMar w:top="1417" w:right="1417" w:bottom="1134" w:left="1417" w:header="720" w:footer="720" w:gutter="0"/>

</xml_diff>

<commit_message>
add folders under pages folder
</commit_message>
<xml_diff>
--- a/guide.docx
+++ b/guide.docx
@@ -5409,6 +5409,2108 @@
         <w:t>Header ve Footer componentler UserTemplate component ekle</w:t>
       </w:r>
     </w:p>
+    <w:p>
+      <w:pPr>
+        <w:shd w:val="clear" w:color="auto" w:fill="1F1F1F"/>
+        <w:spacing w:after="0" w:line="360" w:lineRule="atLeast"/>
+        <w:ind w:left="360"/>
+        <w:rPr>
+          <w:rFonts w:ascii="Consolas" w:eastAsia="Times New Roman" w:hAnsi="Consolas" w:cs="Times New Roman"/>
+          <w:noProof w:val="0"/>
+          <w:color w:val="CCCCCC"/>
+          <w:kern w:val="0"/>
+          <w:sz w:val="27"/>
+          <w:szCs w:val="27"/>
+          <w:lang w:val="en-US"/>
+          <w14:ligatures w14:val="none"/>
+        </w:rPr>
+      </w:pPr>
+      <w:r>
+        <w:rPr>
+          <w:rFonts w:ascii="Consolas" w:eastAsia="Times New Roman" w:hAnsi="Consolas" w:cs="Times New Roman"/>
+          <w:noProof w:val="0"/>
+          <w:color w:val="C586C0"/>
+          <w:kern w:val="0"/>
+          <w:sz w:val="27"/>
+          <w:szCs w:val="27"/>
+          <w:lang w:val="en-US"/>
+          <w14:ligatures w14:val="none"/>
+        </w:rPr>
+        <w:t>import</w:t>
+      </w:r>
+      <w:r>
+        <w:rPr>
+          <w:rFonts w:ascii="Consolas" w:eastAsia="Times New Roman" w:hAnsi="Consolas" w:cs="Times New Roman"/>
+          <w:noProof w:val="0"/>
+          <w:color w:val="CCCCCC"/>
+          <w:kern w:val="0"/>
+          <w:sz w:val="27"/>
+          <w:szCs w:val="27"/>
+          <w:lang w:val="en-US"/>
+          <w14:ligatures w14:val="none"/>
+        </w:rPr>
+        <w:t xml:space="preserve"> </w:t>
+      </w:r>
+      <w:r>
+        <w:rPr>
+          <w:rFonts w:ascii="Consolas" w:eastAsia="Times New Roman" w:hAnsi="Consolas" w:cs="Times New Roman"/>
+          <w:noProof w:val="0"/>
+          <w:color w:val="9CDCFE"/>
+          <w:kern w:val="0"/>
+          <w:sz w:val="27"/>
+          <w:szCs w:val="27"/>
+          <w:lang w:val="en-US"/>
+          <w14:ligatures w14:val="none"/>
+        </w:rPr>
+        <w:t>React</w:t>
+      </w:r>
+      <w:r>
+        <w:rPr>
+          <w:rFonts w:ascii="Consolas" w:eastAsia="Times New Roman" w:hAnsi="Consolas" w:cs="Times New Roman"/>
+          <w:noProof w:val="0"/>
+          <w:color w:val="CCCCCC"/>
+          <w:kern w:val="0"/>
+          <w:sz w:val="27"/>
+          <w:szCs w:val="27"/>
+          <w:lang w:val="en-US"/>
+          <w14:ligatures w14:val="none"/>
+        </w:rPr>
+        <w:t xml:space="preserve"> </w:t>
+      </w:r>
+      <w:r>
+        <w:rPr>
+          <w:rFonts w:ascii="Consolas" w:eastAsia="Times New Roman" w:hAnsi="Consolas" w:cs="Times New Roman"/>
+          <w:noProof w:val="0"/>
+          <w:color w:val="C586C0"/>
+          <w:kern w:val="0"/>
+          <w:sz w:val="27"/>
+          <w:szCs w:val="27"/>
+          <w:lang w:val="en-US"/>
+          <w14:ligatures w14:val="none"/>
+        </w:rPr>
+        <w:t>from</w:t>
+      </w:r>
+      <w:r>
+        <w:rPr>
+          <w:rFonts w:ascii="Consolas" w:eastAsia="Times New Roman" w:hAnsi="Consolas" w:cs="Times New Roman"/>
+          <w:noProof w:val="0"/>
+          <w:color w:val="CCCCCC"/>
+          <w:kern w:val="0"/>
+          <w:sz w:val="27"/>
+          <w:szCs w:val="27"/>
+          <w:lang w:val="en-US"/>
+          <w14:ligatures w14:val="none"/>
+        </w:rPr>
+        <w:t xml:space="preserve"> </w:t>
+      </w:r>
+      <w:r>
+        <w:rPr>
+          <w:rFonts w:ascii="Consolas" w:eastAsia="Times New Roman" w:hAnsi="Consolas" w:cs="Times New Roman"/>
+          <w:noProof w:val="0"/>
+          <w:color w:val="CE9178"/>
+          <w:kern w:val="0"/>
+          <w:sz w:val="27"/>
+          <w:szCs w:val="27"/>
+          <w:lang w:val="en-US"/>
+          <w14:ligatures w14:val="none"/>
+        </w:rPr>
+        <w:t>"react"</w:t>
+      </w:r>
+      <w:r>
+        <w:rPr>
+          <w:rFonts w:ascii="Consolas" w:eastAsia="Times New Roman" w:hAnsi="Consolas" w:cs="Times New Roman"/>
+          <w:noProof w:val="0"/>
+          <w:color w:val="CCCCCC"/>
+          <w:kern w:val="0"/>
+          <w:sz w:val="27"/>
+          <w:szCs w:val="27"/>
+          <w:lang w:val="en-US"/>
+          <w14:ligatures w14:val="none"/>
+        </w:rPr>
+        <w:t>;</w:t>
+      </w:r>
+    </w:p>
+    <w:p>
+      <w:pPr>
+        <w:shd w:val="clear" w:color="auto" w:fill="1F1F1F"/>
+        <w:spacing w:after="0" w:line="360" w:lineRule="atLeast"/>
+        <w:ind w:left="360"/>
+        <w:rPr>
+          <w:rFonts w:ascii="Consolas" w:eastAsia="Times New Roman" w:hAnsi="Consolas" w:cs="Times New Roman"/>
+          <w:noProof w:val="0"/>
+          <w:color w:val="CCCCCC"/>
+          <w:kern w:val="0"/>
+          <w:sz w:val="27"/>
+          <w:szCs w:val="27"/>
+          <w:lang w:val="en-US"/>
+          <w14:ligatures w14:val="none"/>
+        </w:rPr>
+      </w:pPr>
+      <w:r>
+        <w:rPr>
+          <w:rFonts w:ascii="Consolas" w:eastAsia="Times New Roman" w:hAnsi="Consolas" w:cs="Times New Roman"/>
+          <w:noProof w:val="0"/>
+          <w:color w:val="C586C0"/>
+          <w:kern w:val="0"/>
+          <w:sz w:val="27"/>
+          <w:szCs w:val="27"/>
+          <w:lang w:val="en-US"/>
+          <w14:ligatures w14:val="none"/>
+        </w:rPr>
+        <w:t>import</w:t>
+      </w:r>
+      <w:r>
+        <w:rPr>
+          <w:rFonts w:ascii="Consolas" w:eastAsia="Times New Roman" w:hAnsi="Consolas" w:cs="Times New Roman"/>
+          <w:noProof w:val="0"/>
+          <w:color w:val="CCCCCC"/>
+          <w:kern w:val="0"/>
+          <w:sz w:val="27"/>
+          <w:szCs w:val="27"/>
+          <w:lang w:val="en-US"/>
+          <w14:ligatures w14:val="none"/>
+        </w:rPr>
+        <w:t xml:space="preserve"> </w:t>
+      </w:r>
+      <w:r>
+        <w:rPr>
+          <w:rFonts w:ascii="Consolas" w:eastAsia="Times New Roman" w:hAnsi="Consolas" w:cs="Times New Roman"/>
+          <w:noProof w:val="0"/>
+          <w:color w:val="9CDCFE"/>
+          <w:kern w:val="0"/>
+          <w:sz w:val="27"/>
+          <w:szCs w:val="27"/>
+          <w:lang w:val="en-US"/>
+          <w14:ligatures w14:val="none"/>
+        </w:rPr>
+        <w:t>Header</w:t>
+      </w:r>
+      <w:r>
+        <w:rPr>
+          <w:rFonts w:ascii="Consolas" w:eastAsia="Times New Roman" w:hAnsi="Consolas" w:cs="Times New Roman"/>
+          <w:noProof w:val="0"/>
+          <w:color w:val="CCCCCC"/>
+          <w:kern w:val="0"/>
+          <w:sz w:val="27"/>
+          <w:szCs w:val="27"/>
+          <w:lang w:val="en-US"/>
+          <w14:ligatures w14:val="none"/>
+        </w:rPr>
+        <w:t xml:space="preserve"> </w:t>
+      </w:r>
+      <w:r>
+        <w:rPr>
+          <w:rFonts w:ascii="Consolas" w:eastAsia="Times New Roman" w:hAnsi="Consolas" w:cs="Times New Roman"/>
+          <w:noProof w:val="0"/>
+          <w:color w:val="C586C0"/>
+          <w:kern w:val="0"/>
+          <w:sz w:val="27"/>
+          <w:szCs w:val="27"/>
+          <w:lang w:val="en-US"/>
+          <w14:ligatures w14:val="none"/>
+        </w:rPr>
+        <w:t>from</w:t>
+      </w:r>
+      <w:r>
+        <w:rPr>
+          <w:rFonts w:ascii="Consolas" w:eastAsia="Times New Roman" w:hAnsi="Consolas" w:cs="Times New Roman"/>
+          <w:noProof w:val="0"/>
+          <w:color w:val="CCCCCC"/>
+          <w:kern w:val="0"/>
+          <w:sz w:val="27"/>
+          <w:szCs w:val="27"/>
+          <w:lang w:val="en-US"/>
+          <w14:ligatures w14:val="none"/>
+        </w:rPr>
+        <w:t xml:space="preserve"> </w:t>
+      </w:r>
+      <w:r>
+        <w:rPr>
+          <w:rFonts w:ascii="Consolas" w:eastAsia="Times New Roman" w:hAnsi="Consolas" w:cs="Times New Roman"/>
+          <w:noProof w:val="0"/>
+          <w:color w:val="CE9178"/>
+          <w:kern w:val="0"/>
+          <w:sz w:val="27"/>
+          <w:szCs w:val="27"/>
+          <w:lang w:val="en-US"/>
+          <w14:ligatures w14:val="none"/>
+        </w:rPr>
+        <w:t>"../components/user/common/header/header"</w:t>
+      </w:r>
+      <w:r>
+        <w:rPr>
+          <w:rFonts w:ascii="Consolas" w:eastAsia="Times New Roman" w:hAnsi="Consolas" w:cs="Times New Roman"/>
+          <w:noProof w:val="0"/>
+          <w:color w:val="CCCCCC"/>
+          <w:kern w:val="0"/>
+          <w:sz w:val="27"/>
+          <w:szCs w:val="27"/>
+          <w:lang w:val="en-US"/>
+          <w14:ligatures w14:val="none"/>
+        </w:rPr>
+        <w:t>;</w:t>
+      </w:r>
+    </w:p>
+    <w:p>
+      <w:pPr>
+        <w:shd w:val="clear" w:color="auto" w:fill="1F1F1F"/>
+        <w:spacing w:after="0" w:line="360" w:lineRule="atLeast"/>
+        <w:ind w:left="360"/>
+        <w:rPr>
+          <w:rFonts w:ascii="Consolas" w:eastAsia="Times New Roman" w:hAnsi="Consolas" w:cs="Times New Roman"/>
+          <w:noProof w:val="0"/>
+          <w:color w:val="CCCCCC"/>
+          <w:kern w:val="0"/>
+          <w:sz w:val="27"/>
+          <w:szCs w:val="27"/>
+          <w:lang w:val="en-US"/>
+          <w14:ligatures w14:val="none"/>
+        </w:rPr>
+      </w:pPr>
+      <w:r>
+        <w:rPr>
+          <w:rFonts w:ascii="Consolas" w:eastAsia="Times New Roman" w:hAnsi="Consolas" w:cs="Times New Roman"/>
+          <w:noProof w:val="0"/>
+          <w:color w:val="C586C0"/>
+          <w:kern w:val="0"/>
+          <w:sz w:val="27"/>
+          <w:szCs w:val="27"/>
+          <w:lang w:val="en-US"/>
+          <w14:ligatures w14:val="none"/>
+        </w:rPr>
+        <w:t>import</w:t>
+      </w:r>
+      <w:r>
+        <w:rPr>
+          <w:rFonts w:ascii="Consolas" w:eastAsia="Times New Roman" w:hAnsi="Consolas" w:cs="Times New Roman"/>
+          <w:noProof w:val="0"/>
+          <w:color w:val="CCCCCC"/>
+          <w:kern w:val="0"/>
+          <w:sz w:val="27"/>
+          <w:szCs w:val="27"/>
+          <w:lang w:val="en-US"/>
+          <w14:ligatures w14:val="none"/>
+        </w:rPr>
+        <w:t xml:space="preserve"> </w:t>
+      </w:r>
+      <w:r>
+        <w:rPr>
+          <w:rFonts w:ascii="Consolas" w:eastAsia="Times New Roman" w:hAnsi="Consolas" w:cs="Times New Roman"/>
+          <w:noProof w:val="0"/>
+          <w:color w:val="9CDCFE"/>
+          <w:kern w:val="0"/>
+          <w:sz w:val="27"/>
+          <w:szCs w:val="27"/>
+          <w:lang w:val="en-US"/>
+          <w14:ligatures w14:val="none"/>
+        </w:rPr>
+        <w:t>Footer</w:t>
+      </w:r>
+      <w:r>
+        <w:rPr>
+          <w:rFonts w:ascii="Consolas" w:eastAsia="Times New Roman" w:hAnsi="Consolas" w:cs="Times New Roman"/>
+          <w:noProof w:val="0"/>
+          <w:color w:val="CCCCCC"/>
+          <w:kern w:val="0"/>
+          <w:sz w:val="27"/>
+          <w:szCs w:val="27"/>
+          <w:lang w:val="en-US"/>
+          <w14:ligatures w14:val="none"/>
+        </w:rPr>
+        <w:t xml:space="preserve"> </w:t>
+      </w:r>
+      <w:r>
+        <w:rPr>
+          <w:rFonts w:ascii="Consolas" w:eastAsia="Times New Roman" w:hAnsi="Consolas" w:cs="Times New Roman"/>
+          <w:noProof w:val="0"/>
+          <w:color w:val="C586C0"/>
+          <w:kern w:val="0"/>
+          <w:sz w:val="27"/>
+          <w:szCs w:val="27"/>
+          <w:lang w:val="en-US"/>
+          <w14:ligatures w14:val="none"/>
+        </w:rPr>
+        <w:t>from</w:t>
+      </w:r>
+      <w:r>
+        <w:rPr>
+          <w:rFonts w:ascii="Consolas" w:eastAsia="Times New Roman" w:hAnsi="Consolas" w:cs="Times New Roman"/>
+          <w:noProof w:val="0"/>
+          <w:color w:val="CCCCCC"/>
+          <w:kern w:val="0"/>
+          <w:sz w:val="27"/>
+          <w:szCs w:val="27"/>
+          <w:lang w:val="en-US"/>
+          <w14:ligatures w14:val="none"/>
+        </w:rPr>
+        <w:t xml:space="preserve"> </w:t>
+      </w:r>
+      <w:r>
+        <w:rPr>
+          <w:rFonts w:ascii="Consolas" w:eastAsia="Times New Roman" w:hAnsi="Consolas" w:cs="Times New Roman"/>
+          <w:noProof w:val="0"/>
+          <w:color w:val="CE9178"/>
+          <w:kern w:val="0"/>
+          <w:sz w:val="27"/>
+          <w:szCs w:val="27"/>
+          <w:lang w:val="en-US"/>
+          <w14:ligatures w14:val="none"/>
+        </w:rPr>
+        <w:t>"../components/user/common/footer/footer"</w:t>
+      </w:r>
+      <w:r>
+        <w:rPr>
+          <w:rFonts w:ascii="Consolas" w:eastAsia="Times New Roman" w:hAnsi="Consolas" w:cs="Times New Roman"/>
+          <w:noProof w:val="0"/>
+          <w:color w:val="CCCCCC"/>
+          <w:kern w:val="0"/>
+          <w:sz w:val="27"/>
+          <w:szCs w:val="27"/>
+          <w:lang w:val="en-US"/>
+          <w14:ligatures w14:val="none"/>
+        </w:rPr>
+        <w:t>;</w:t>
+      </w:r>
+    </w:p>
+    <w:p>
+      <w:pPr>
+        <w:shd w:val="clear" w:color="auto" w:fill="1F1F1F"/>
+        <w:spacing w:after="0" w:line="360" w:lineRule="atLeast"/>
+        <w:ind w:left="360"/>
+        <w:rPr>
+          <w:rFonts w:ascii="Consolas" w:eastAsia="Times New Roman" w:hAnsi="Consolas" w:cs="Times New Roman"/>
+          <w:noProof w:val="0"/>
+          <w:color w:val="CCCCCC"/>
+          <w:kern w:val="0"/>
+          <w:sz w:val="27"/>
+          <w:szCs w:val="27"/>
+          <w:lang w:val="en-US"/>
+          <w14:ligatures w14:val="none"/>
+        </w:rPr>
+      </w:pPr>
+    </w:p>
+    <w:p>
+      <w:pPr>
+        <w:shd w:val="clear" w:color="auto" w:fill="1F1F1F"/>
+        <w:spacing w:after="0" w:line="360" w:lineRule="atLeast"/>
+        <w:ind w:left="360"/>
+        <w:rPr>
+          <w:rFonts w:ascii="Consolas" w:eastAsia="Times New Roman" w:hAnsi="Consolas" w:cs="Times New Roman"/>
+          <w:noProof w:val="0"/>
+          <w:color w:val="CCCCCC"/>
+          <w:kern w:val="0"/>
+          <w:sz w:val="27"/>
+          <w:szCs w:val="27"/>
+          <w:lang w:val="en-US"/>
+          <w14:ligatures w14:val="none"/>
+        </w:rPr>
+      </w:pPr>
+      <w:r>
+        <w:rPr>
+          <w:rFonts w:ascii="Consolas" w:eastAsia="Times New Roman" w:hAnsi="Consolas" w:cs="Times New Roman"/>
+          <w:noProof w:val="0"/>
+          <w:color w:val="569CD6"/>
+          <w:kern w:val="0"/>
+          <w:sz w:val="27"/>
+          <w:szCs w:val="27"/>
+          <w:lang w:val="en-US"/>
+          <w14:ligatures w14:val="none"/>
+        </w:rPr>
+        <w:t>const</w:t>
+      </w:r>
+      <w:r>
+        <w:rPr>
+          <w:rFonts w:ascii="Consolas" w:eastAsia="Times New Roman" w:hAnsi="Consolas" w:cs="Times New Roman"/>
+          <w:noProof w:val="0"/>
+          <w:color w:val="CCCCCC"/>
+          <w:kern w:val="0"/>
+          <w:sz w:val="27"/>
+          <w:szCs w:val="27"/>
+          <w:lang w:val="en-US"/>
+          <w14:ligatures w14:val="none"/>
+        </w:rPr>
+        <w:t xml:space="preserve"> </w:t>
+      </w:r>
+      <w:r>
+        <w:rPr>
+          <w:rFonts w:ascii="Consolas" w:eastAsia="Times New Roman" w:hAnsi="Consolas" w:cs="Times New Roman"/>
+          <w:noProof w:val="0"/>
+          <w:color w:val="DCDCAA"/>
+          <w:kern w:val="0"/>
+          <w:sz w:val="27"/>
+          <w:szCs w:val="27"/>
+          <w:lang w:val="en-US"/>
+          <w14:ligatures w14:val="none"/>
+        </w:rPr>
+        <w:t>UserTemplate</w:t>
+      </w:r>
+      <w:r>
+        <w:rPr>
+          <w:rFonts w:ascii="Consolas" w:eastAsia="Times New Roman" w:hAnsi="Consolas" w:cs="Times New Roman"/>
+          <w:noProof w:val="0"/>
+          <w:color w:val="CCCCCC"/>
+          <w:kern w:val="0"/>
+          <w:sz w:val="27"/>
+          <w:szCs w:val="27"/>
+          <w:lang w:val="en-US"/>
+          <w14:ligatures w14:val="none"/>
+        </w:rPr>
+        <w:t xml:space="preserve"> </w:t>
+      </w:r>
+      <w:r>
+        <w:rPr>
+          <w:rFonts w:ascii="Consolas" w:eastAsia="Times New Roman" w:hAnsi="Consolas" w:cs="Times New Roman"/>
+          <w:noProof w:val="0"/>
+          <w:color w:val="D4D4D4"/>
+          <w:kern w:val="0"/>
+          <w:sz w:val="27"/>
+          <w:szCs w:val="27"/>
+          <w:lang w:val="en-US"/>
+          <w14:ligatures w14:val="none"/>
+        </w:rPr>
+        <w:t>=</w:t>
+      </w:r>
+      <w:r>
+        <w:rPr>
+          <w:rFonts w:ascii="Consolas" w:eastAsia="Times New Roman" w:hAnsi="Consolas" w:cs="Times New Roman"/>
+          <w:noProof w:val="0"/>
+          <w:color w:val="CCCCCC"/>
+          <w:kern w:val="0"/>
+          <w:sz w:val="27"/>
+          <w:szCs w:val="27"/>
+          <w:lang w:val="en-US"/>
+          <w14:ligatures w14:val="none"/>
+        </w:rPr>
+        <w:t xml:space="preserve"> () </w:t>
+      </w:r>
+      <w:r>
+        <w:rPr>
+          <w:rFonts w:ascii="Consolas" w:eastAsia="Times New Roman" w:hAnsi="Consolas" w:cs="Times New Roman"/>
+          <w:noProof w:val="0"/>
+          <w:color w:val="569CD6"/>
+          <w:kern w:val="0"/>
+          <w:sz w:val="27"/>
+          <w:szCs w:val="27"/>
+          <w:lang w:val="en-US"/>
+          <w14:ligatures w14:val="none"/>
+        </w:rPr>
+        <w:t>=&gt;</w:t>
+      </w:r>
+      <w:r>
+        <w:rPr>
+          <w:rFonts w:ascii="Consolas" w:eastAsia="Times New Roman" w:hAnsi="Consolas" w:cs="Times New Roman"/>
+          <w:noProof w:val="0"/>
+          <w:color w:val="CCCCCC"/>
+          <w:kern w:val="0"/>
+          <w:sz w:val="27"/>
+          <w:szCs w:val="27"/>
+          <w:lang w:val="en-US"/>
+          <w14:ligatures w14:val="none"/>
+        </w:rPr>
+        <w:t xml:space="preserve"> {</w:t>
+      </w:r>
+    </w:p>
+    <w:p>
+      <w:pPr>
+        <w:shd w:val="clear" w:color="auto" w:fill="1F1F1F"/>
+        <w:spacing w:after="0" w:line="360" w:lineRule="atLeast"/>
+        <w:ind w:left="360"/>
+        <w:rPr>
+          <w:rFonts w:ascii="Consolas" w:eastAsia="Times New Roman" w:hAnsi="Consolas" w:cs="Times New Roman"/>
+          <w:noProof w:val="0"/>
+          <w:color w:val="CCCCCC"/>
+          <w:kern w:val="0"/>
+          <w:sz w:val="27"/>
+          <w:szCs w:val="27"/>
+          <w:lang w:val="en-US"/>
+          <w14:ligatures w14:val="none"/>
+        </w:rPr>
+      </w:pPr>
+      <w:r>
+        <w:rPr>
+          <w:rFonts w:ascii="Consolas" w:eastAsia="Times New Roman" w:hAnsi="Consolas" w:cs="Times New Roman"/>
+          <w:noProof w:val="0"/>
+          <w:color w:val="CCCCCC"/>
+          <w:kern w:val="0"/>
+          <w:sz w:val="27"/>
+          <w:szCs w:val="27"/>
+          <w:lang w:val="en-US"/>
+          <w14:ligatures w14:val="none"/>
+        </w:rPr>
+        <w:t xml:space="preserve">  </w:t>
+      </w:r>
+      <w:r>
+        <w:rPr>
+          <w:rFonts w:ascii="Consolas" w:eastAsia="Times New Roman" w:hAnsi="Consolas" w:cs="Times New Roman"/>
+          <w:noProof w:val="0"/>
+          <w:color w:val="C586C0"/>
+          <w:kern w:val="0"/>
+          <w:sz w:val="27"/>
+          <w:szCs w:val="27"/>
+          <w:lang w:val="en-US"/>
+          <w14:ligatures w14:val="none"/>
+        </w:rPr>
+        <w:t>return</w:t>
+      </w:r>
+      <w:r>
+        <w:rPr>
+          <w:rFonts w:ascii="Consolas" w:eastAsia="Times New Roman" w:hAnsi="Consolas" w:cs="Times New Roman"/>
+          <w:noProof w:val="0"/>
+          <w:color w:val="CCCCCC"/>
+          <w:kern w:val="0"/>
+          <w:sz w:val="27"/>
+          <w:szCs w:val="27"/>
+          <w:lang w:val="en-US"/>
+          <w14:ligatures w14:val="none"/>
+        </w:rPr>
+        <w:t xml:space="preserve"> (</w:t>
+      </w:r>
+    </w:p>
+    <w:p>
+      <w:pPr>
+        <w:shd w:val="clear" w:color="auto" w:fill="1F1F1F"/>
+        <w:spacing w:after="0" w:line="360" w:lineRule="atLeast"/>
+        <w:ind w:left="360"/>
+        <w:rPr>
+          <w:rFonts w:ascii="Consolas" w:eastAsia="Times New Roman" w:hAnsi="Consolas" w:cs="Times New Roman"/>
+          <w:noProof w:val="0"/>
+          <w:color w:val="CCCCCC"/>
+          <w:kern w:val="0"/>
+          <w:sz w:val="27"/>
+          <w:szCs w:val="27"/>
+          <w:lang w:val="en-US"/>
+          <w14:ligatures w14:val="none"/>
+        </w:rPr>
+      </w:pPr>
+      <w:r>
+        <w:rPr>
+          <w:rFonts w:ascii="Consolas" w:eastAsia="Times New Roman" w:hAnsi="Consolas" w:cs="Times New Roman"/>
+          <w:noProof w:val="0"/>
+          <w:color w:val="CCCCCC"/>
+          <w:kern w:val="0"/>
+          <w:sz w:val="27"/>
+          <w:szCs w:val="27"/>
+          <w:lang w:val="en-US"/>
+          <w14:ligatures w14:val="none"/>
+        </w:rPr>
+        <w:t xml:space="preserve">    </w:t>
+      </w:r>
+      <w:r>
+        <w:rPr>
+          <w:rFonts w:ascii="Consolas" w:eastAsia="Times New Roman" w:hAnsi="Consolas" w:cs="Times New Roman"/>
+          <w:noProof w:val="0"/>
+          <w:color w:val="808080"/>
+          <w:kern w:val="0"/>
+          <w:sz w:val="27"/>
+          <w:szCs w:val="27"/>
+          <w:lang w:val="en-US"/>
+          <w14:ligatures w14:val="none"/>
+        </w:rPr>
+        <w:t>&lt;&gt;</w:t>
+      </w:r>
+    </w:p>
+    <w:p>
+      <w:pPr>
+        <w:shd w:val="clear" w:color="auto" w:fill="1F1F1F"/>
+        <w:spacing w:after="0" w:line="360" w:lineRule="atLeast"/>
+        <w:ind w:left="360"/>
+        <w:rPr>
+          <w:rFonts w:ascii="Consolas" w:eastAsia="Times New Roman" w:hAnsi="Consolas" w:cs="Times New Roman"/>
+          <w:noProof w:val="0"/>
+          <w:color w:val="CCCCCC"/>
+          <w:kern w:val="0"/>
+          <w:sz w:val="27"/>
+          <w:szCs w:val="27"/>
+          <w:lang w:val="en-US"/>
+          <w14:ligatures w14:val="none"/>
+        </w:rPr>
+      </w:pPr>
+      <w:r>
+        <w:rPr>
+          <w:rFonts w:ascii="Consolas" w:eastAsia="Times New Roman" w:hAnsi="Consolas" w:cs="Times New Roman"/>
+          <w:noProof w:val="0"/>
+          <w:color w:val="CCCCCC"/>
+          <w:kern w:val="0"/>
+          <w:sz w:val="27"/>
+          <w:szCs w:val="27"/>
+          <w:lang w:val="en-US"/>
+          <w14:ligatures w14:val="none"/>
+        </w:rPr>
+        <w:t xml:space="preserve">      </w:t>
+      </w:r>
+      <w:r>
+        <w:rPr>
+          <w:rFonts w:ascii="Consolas" w:eastAsia="Times New Roman" w:hAnsi="Consolas" w:cs="Times New Roman"/>
+          <w:noProof w:val="0"/>
+          <w:color w:val="808080"/>
+          <w:kern w:val="0"/>
+          <w:sz w:val="27"/>
+          <w:szCs w:val="27"/>
+          <w:lang w:val="en-US"/>
+          <w14:ligatures w14:val="none"/>
+        </w:rPr>
+        <w:t>&lt;</w:t>
+      </w:r>
+      <w:r>
+        <w:rPr>
+          <w:rFonts w:ascii="Consolas" w:eastAsia="Times New Roman" w:hAnsi="Consolas" w:cs="Times New Roman"/>
+          <w:noProof w:val="0"/>
+          <w:color w:val="4EC9B0"/>
+          <w:kern w:val="0"/>
+          <w:sz w:val="27"/>
+          <w:szCs w:val="27"/>
+          <w:lang w:val="en-US"/>
+          <w14:ligatures w14:val="none"/>
+        </w:rPr>
+        <w:t>Header</w:t>
+      </w:r>
+      <w:r>
+        <w:rPr>
+          <w:rFonts w:ascii="Consolas" w:eastAsia="Times New Roman" w:hAnsi="Consolas" w:cs="Times New Roman"/>
+          <w:noProof w:val="0"/>
+          <w:color w:val="CCCCCC"/>
+          <w:kern w:val="0"/>
+          <w:sz w:val="27"/>
+          <w:szCs w:val="27"/>
+          <w:lang w:val="en-US"/>
+          <w14:ligatures w14:val="none"/>
+        </w:rPr>
+        <w:t xml:space="preserve"> </w:t>
+      </w:r>
+      <w:r>
+        <w:rPr>
+          <w:rFonts w:ascii="Consolas" w:eastAsia="Times New Roman" w:hAnsi="Consolas" w:cs="Times New Roman"/>
+          <w:noProof w:val="0"/>
+          <w:color w:val="808080"/>
+          <w:kern w:val="0"/>
+          <w:sz w:val="27"/>
+          <w:szCs w:val="27"/>
+          <w:lang w:val="en-US"/>
+          <w14:ligatures w14:val="none"/>
+        </w:rPr>
+        <w:t>/&gt;</w:t>
+      </w:r>
+    </w:p>
+    <w:p>
+      <w:pPr>
+        <w:shd w:val="clear" w:color="auto" w:fill="1F1F1F"/>
+        <w:spacing w:after="0" w:line="360" w:lineRule="atLeast"/>
+        <w:ind w:left="360"/>
+        <w:rPr>
+          <w:rFonts w:ascii="Consolas" w:eastAsia="Times New Roman" w:hAnsi="Consolas" w:cs="Times New Roman"/>
+          <w:noProof w:val="0"/>
+          <w:color w:val="CCCCCC"/>
+          <w:kern w:val="0"/>
+          <w:sz w:val="27"/>
+          <w:szCs w:val="27"/>
+          <w:lang w:val="en-US"/>
+          <w14:ligatures w14:val="none"/>
+        </w:rPr>
+      </w:pPr>
+      <w:r>
+        <w:rPr>
+          <w:rFonts w:ascii="Consolas" w:eastAsia="Times New Roman" w:hAnsi="Consolas" w:cs="Times New Roman"/>
+          <w:noProof w:val="0"/>
+          <w:color w:val="CCCCCC"/>
+          <w:kern w:val="0"/>
+          <w:sz w:val="27"/>
+          <w:szCs w:val="27"/>
+          <w:lang w:val="en-US"/>
+          <w14:ligatures w14:val="none"/>
+        </w:rPr>
+        <w:t xml:space="preserve">      </w:t>
+      </w:r>
+      <w:r>
+        <w:rPr>
+          <w:rFonts w:ascii="Consolas" w:eastAsia="Times New Roman" w:hAnsi="Consolas" w:cs="Times New Roman"/>
+          <w:noProof w:val="0"/>
+          <w:color w:val="808080"/>
+          <w:kern w:val="0"/>
+          <w:sz w:val="27"/>
+          <w:szCs w:val="27"/>
+          <w:lang w:val="en-US"/>
+          <w14:ligatures w14:val="none"/>
+        </w:rPr>
+        <w:t>&lt;</w:t>
+      </w:r>
+      <w:r>
+        <w:rPr>
+          <w:rFonts w:ascii="Consolas" w:eastAsia="Times New Roman" w:hAnsi="Consolas" w:cs="Times New Roman"/>
+          <w:noProof w:val="0"/>
+          <w:color w:val="4EC9B0"/>
+          <w:kern w:val="0"/>
+          <w:sz w:val="27"/>
+          <w:szCs w:val="27"/>
+          <w:lang w:val="en-US"/>
+          <w14:ligatures w14:val="none"/>
+        </w:rPr>
+        <w:t>Footer</w:t>
+      </w:r>
+      <w:r>
+        <w:rPr>
+          <w:rFonts w:ascii="Consolas" w:eastAsia="Times New Roman" w:hAnsi="Consolas" w:cs="Times New Roman"/>
+          <w:noProof w:val="0"/>
+          <w:color w:val="CCCCCC"/>
+          <w:kern w:val="0"/>
+          <w:sz w:val="27"/>
+          <w:szCs w:val="27"/>
+          <w:lang w:val="en-US"/>
+          <w14:ligatures w14:val="none"/>
+        </w:rPr>
+        <w:t xml:space="preserve"> </w:t>
+      </w:r>
+      <w:r>
+        <w:rPr>
+          <w:rFonts w:ascii="Consolas" w:eastAsia="Times New Roman" w:hAnsi="Consolas" w:cs="Times New Roman"/>
+          <w:noProof w:val="0"/>
+          <w:color w:val="808080"/>
+          <w:kern w:val="0"/>
+          <w:sz w:val="27"/>
+          <w:szCs w:val="27"/>
+          <w:lang w:val="en-US"/>
+          <w14:ligatures w14:val="none"/>
+        </w:rPr>
+        <w:t>/&gt;</w:t>
+      </w:r>
+    </w:p>
+    <w:p>
+      <w:pPr>
+        <w:shd w:val="clear" w:color="auto" w:fill="1F1F1F"/>
+        <w:spacing w:after="0" w:line="360" w:lineRule="atLeast"/>
+        <w:ind w:left="360"/>
+        <w:rPr>
+          <w:rFonts w:ascii="Consolas" w:eastAsia="Times New Roman" w:hAnsi="Consolas" w:cs="Times New Roman"/>
+          <w:noProof w:val="0"/>
+          <w:color w:val="CCCCCC"/>
+          <w:kern w:val="0"/>
+          <w:sz w:val="27"/>
+          <w:szCs w:val="27"/>
+          <w:lang w:val="en-US"/>
+          <w14:ligatures w14:val="none"/>
+        </w:rPr>
+      </w:pPr>
+      <w:r>
+        <w:rPr>
+          <w:rFonts w:ascii="Consolas" w:eastAsia="Times New Roman" w:hAnsi="Consolas" w:cs="Times New Roman"/>
+          <w:noProof w:val="0"/>
+          <w:color w:val="CCCCCC"/>
+          <w:kern w:val="0"/>
+          <w:sz w:val="27"/>
+          <w:szCs w:val="27"/>
+          <w:lang w:val="en-US"/>
+          <w14:ligatures w14:val="none"/>
+        </w:rPr>
+        <w:t xml:space="preserve">    </w:t>
+      </w:r>
+      <w:r>
+        <w:rPr>
+          <w:rFonts w:ascii="Consolas" w:eastAsia="Times New Roman" w:hAnsi="Consolas" w:cs="Times New Roman"/>
+          <w:noProof w:val="0"/>
+          <w:color w:val="808080"/>
+          <w:kern w:val="0"/>
+          <w:sz w:val="27"/>
+          <w:szCs w:val="27"/>
+          <w:lang w:val="en-US"/>
+          <w14:ligatures w14:val="none"/>
+        </w:rPr>
+        <w:t>&lt;/&gt;</w:t>
+      </w:r>
+    </w:p>
+    <w:p>
+      <w:pPr>
+        <w:shd w:val="clear" w:color="auto" w:fill="1F1F1F"/>
+        <w:spacing w:after="0" w:line="360" w:lineRule="atLeast"/>
+        <w:ind w:left="360"/>
+        <w:rPr>
+          <w:rFonts w:ascii="Consolas" w:eastAsia="Times New Roman" w:hAnsi="Consolas" w:cs="Times New Roman"/>
+          <w:noProof w:val="0"/>
+          <w:color w:val="CCCCCC"/>
+          <w:kern w:val="0"/>
+          <w:sz w:val="27"/>
+          <w:szCs w:val="27"/>
+          <w:lang w:val="en-US"/>
+          <w14:ligatures w14:val="none"/>
+        </w:rPr>
+      </w:pPr>
+      <w:r>
+        <w:rPr>
+          <w:rFonts w:ascii="Consolas" w:eastAsia="Times New Roman" w:hAnsi="Consolas" w:cs="Times New Roman"/>
+          <w:noProof w:val="0"/>
+          <w:color w:val="CCCCCC"/>
+          <w:kern w:val="0"/>
+          <w:sz w:val="27"/>
+          <w:szCs w:val="27"/>
+          <w:lang w:val="en-US"/>
+          <w14:ligatures w14:val="none"/>
+        </w:rPr>
+        <w:t>  );</w:t>
+      </w:r>
+    </w:p>
+    <w:p>
+      <w:pPr>
+        <w:shd w:val="clear" w:color="auto" w:fill="1F1F1F"/>
+        <w:spacing w:after="0" w:line="360" w:lineRule="atLeast"/>
+        <w:ind w:left="360"/>
+        <w:rPr>
+          <w:rFonts w:ascii="Consolas" w:eastAsia="Times New Roman" w:hAnsi="Consolas" w:cs="Times New Roman"/>
+          <w:noProof w:val="0"/>
+          <w:color w:val="CCCCCC"/>
+          <w:kern w:val="0"/>
+          <w:sz w:val="27"/>
+          <w:szCs w:val="27"/>
+          <w:lang w:val="en-US"/>
+          <w14:ligatures w14:val="none"/>
+        </w:rPr>
+      </w:pPr>
+      <w:r>
+        <w:rPr>
+          <w:rFonts w:ascii="Consolas" w:eastAsia="Times New Roman" w:hAnsi="Consolas" w:cs="Times New Roman"/>
+          <w:noProof w:val="0"/>
+          <w:color w:val="CCCCCC"/>
+          <w:kern w:val="0"/>
+          <w:sz w:val="27"/>
+          <w:szCs w:val="27"/>
+          <w:lang w:val="en-US"/>
+          <w14:ligatures w14:val="none"/>
+        </w:rPr>
+        <w:t>};</w:t>
+      </w:r>
+    </w:p>
+    <w:p>
+      <w:pPr>
+        <w:shd w:val="clear" w:color="auto" w:fill="1F1F1F"/>
+        <w:spacing w:after="0" w:line="360" w:lineRule="atLeast"/>
+        <w:ind w:left="360"/>
+        <w:rPr>
+          <w:rFonts w:ascii="Consolas" w:eastAsia="Times New Roman" w:hAnsi="Consolas" w:cs="Times New Roman"/>
+          <w:noProof w:val="0"/>
+          <w:color w:val="CCCCCC"/>
+          <w:kern w:val="0"/>
+          <w:sz w:val="27"/>
+          <w:szCs w:val="27"/>
+          <w:lang w:val="en-US"/>
+          <w14:ligatures w14:val="none"/>
+        </w:rPr>
+      </w:pPr>
+    </w:p>
+    <w:p>
+      <w:pPr>
+        <w:shd w:val="clear" w:color="auto" w:fill="1F1F1F"/>
+        <w:spacing w:after="0" w:line="360" w:lineRule="atLeast"/>
+        <w:ind w:left="360"/>
+        <w:rPr>
+          <w:rFonts w:ascii="Consolas" w:eastAsia="Times New Roman" w:hAnsi="Consolas" w:cs="Times New Roman"/>
+          <w:noProof w:val="0"/>
+          <w:color w:val="CCCCCC"/>
+          <w:kern w:val="0"/>
+          <w:sz w:val="27"/>
+          <w:szCs w:val="27"/>
+          <w:lang w:val="en-US"/>
+          <w14:ligatures w14:val="none"/>
+        </w:rPr>
+      </w:pPr>
+      <w:r>
+        <w:rPr>
+          <w:rFonts w:ascii="Consolas" w:eastAsia="Times New Roman" w:hAnsi="Consolas" w:cs="Times New Roman"/>
+          <w:noProof w:val="0"/>
+          <w:color w:val="C586C0"/>
+          <w:kern w:val="0"/>
+          <w:sz w:val="27"/>
+          <w:szCs w:val="27"/>
+          <w:lang w:val="en-US"/>
+          <w14:ligatures w14:val="none"/>
+        </w:rPr>
+        <w:t>export</w:t>
+      </w:r>
+      <w:r>
+        <w:rPr>
+          <w:rFonts w:ascii="Consolas" w:eastAsia="Times New Roman" w:hAnsi="Consolas" w:cs="Times New Roman"/>
+          <w:noProof w:val="0"/>
+          <w:color w:val="CCCCCC"/>
+          <w:kern w:val="0"/>
+          <w:sz w:val="27"/>
+          <w:szCs w:val="27"/>
+          <w:lang w:val="en-US"/>
+          <w14:ligatures w14:val="none"/>
+        </w:rPr>
+        <w:t xml:space="preserve"> </w:t>
+      </w:r>
+      <w:r>
+        <w:rPr>
+          <w:rFonts w:ascii="Consolas" w:eastAsia="Times New Roman" w:hAnsi="Consolas" w:cs="Times New Roman"/>
+          <w:noProof w:val="0"/>
+          <w:color w:val="C586C0"/>
+          <w:kern w:val="0"/>
+          <w:sz w:val="27"/>
+          <w:szCs w:val="27"/>
+          <w:lang w:val="en-US"/>
+          <w14:ligatures w14:val="none"/>
+        </w:rPr>
+        <w:t>default</w:t>
+      </w:r>
+      <w:r>
+        <w:rPr>
+          <w:rFonts w:ascii="Consolas" w:eastAsia="Times New Roman" w:hAnsi="Consolas" w:cs="Times New Roman"/>
+          <w:noProof w:val="0"/>
+          <w:color w:val="CCCCCC"/>
+          <w:kern w:val="0"/>
+          <w:sz w:val="27"/>
+          <w:szCs w:val="27"/>
+          <w:lang w:val="en-US"/>
+          <w14:ligatures w14:val="none"/>
+        </w:rPr>
+        <w:t xml:space="preserve"> </w:t>
+      </w:r>
+      <w:r>
+        <w:rPr>
+          <w:rFonts w:ascii="Consolas" w:eastAsia="Times New Roman" w:hAnsi="Consolas" w:cs="Times New Roman"/>
+          <w:noProof w:val="0"/>
+          <w:color w:val="DCDCAA"/>
+          <w:kern w:val="0"/>
+          <w:sz w:val="27"/>
+          <w:szCs w:val="27"/>
+          <w:lang w:val="en-US"/>
+          <w14:ligatures w14:val="none"/>
+        </w:rPr>
+        <w:t>UserTemplate</w:t>
+      </w:r>
+      <w:r>
+        <w:rPr>
+          <w:rFonts w:ascii="Consolas" w:eastAsia="Times New Roman" w:hAnsi="Consolas" w:cs="Times New Roman"/>
+          <w:noProof w:val="0"/>
+          <w:color w:val="CCCCCC"/>
+          <w:kern w:val="0"/>
+          <w:sz w:val="27"/>
+          <w:szCs w:val="27"/>
+          <w:lang w:val="en-US"/>
+          <w14:ligatures w14:val="none"/>
+        </w:rPr>
+        <w:t>;</w:t>
+      </w:r>
+    </w:p>
+    <w:p>
+      <w:pPr>
+        <w:shd w:val="clear" w:color="auto" w:fill="1F1F1F"/>
+        <w:spacing w:after="0" w:line="360" w:lineRule="atLeast"/>
+        <w:ind w:left="360"/>
+        <w:rPr>
+          <w:rFonts w:ascii="Consolas" w:eastAsia="Times New Roman" w:hAnsi="Consolas" w:cs="Times New Roman"/>
+          <w:noProof w:val="0"/>
+          <w:color w:val="CCCCCC"/>
+          <w:kern w:val="0"/>
+          <w:sz w:val="27"/>
+          <w:szCs w:val="27"/>
+          <w:lang w:val="en-US"/>
+          <w14:ligatures w14:val="none"/>
+        </w:rPr>
+      </w:pPr>
+    </w:p>
+    <w:p/>
+    <w:p>
+      <w:pPr>
+        <w:pStyle w:val="ListParagraph"/>
+        <w:numPr>
+          <w:ilvl w:val="0"/>
+          <w:numId w:val="1"/>
+        </w:numPr>
+      </w:pPr>
+      <w:r>
+        <w:t>childeren arg user template ekle</w:t>
+      </w:r>
+    </w:p>
+    <w:p>
+      <w:pPr>
+        <w:shd w:val="clear" w:color="auto" w:fill="1F1F1F"/>
+        <w:spacing w:after="0" w:line="360" w:lineRule="atLeast"/>
+        <w:ind w:left="360"/>
+        <w:rPr>
+          <w:rFonts w:ascii="Consolas" w:eastAsia="Times New Roman" w:hAnsi="Consolas" w:cs="Times New Roman"/>
+          <w:noProof w:val="0"/>
+          <w:color w:val="CCCCCC"/>
+          <w:kern w:val="0"/>
+          <w:sz w:val="27"/>
+          <w:szCs w:val="27"/>
+          <w:lang w:val="en-US"/>
+          <w14:ligatures w14:val="none"/>
+        </w:rPr>
+      </w:pPr>
+      <w:r>
+        <w:rPr>
+          <w:rFonts w:ascii="Consolas" w:eastAsia="Times New Roman" w:hAnsi="Consolas" w:cs="Times New Roman"/>
+          <w:noProof w:val="0"/>
+          <w:color w:val="C586C0"/>
+          <w:kern w:val="0"/>
+          <w:sz w:val="27"/>
+          <w:szCs w:val="27"/>
+          <w:lang w:val="en-US"/>
+          <w14:ligatures w14:val="none"/>
+        </w:rPr>
+        <w:t>import</w:t>
+      </w:r>
+      <w:r>
+        <w:rPr>
+          <w:rFonts w:ascii="Consolas" w:eastAsia="Times New Roman" w:hAnsi="Consolas" w:cs="Times New Roman"/>
+          <w:noProof w:val="0"/>
+          <w:color w:val="CCCCCC"/>
+          <w:kern w:val="0"/>
+          <w:sz w:val="27"/>
+          <w:szCs w:val="27"/>
+          <w:lang w:val="en-US"/>
+          <w14:ligatures w14:val="none"/>
+        </w:rPr>
+        <w:t xml:space="preserve"> </w:t>
+      </w:r>
+      <w:r>
+        <w:rPr>
+          <w:rFonts w:ascii="Consolas" w:eastAsia="Times New Roman" w:hAnsi="Consolas" w:cs="Times New Roman"/>
+          <w:noProof w:val="0"/>
+          <w:color w:val="9CDCFE"/>
+          <w:kern w:val="0"/>
+          <w:sz w:val="27"/>
+          <w:szCs w:val="27"/>
+          <w:lang w:val="en-US"/>
+          <w14:ligatures w14:val="none"/>
+        </w:rPr>
+        <w:t>React</w:t>
+      </w:r>
+      <w:r>
+        <w:rPr>
+          <w:rFonts w:ascii="Consolas" w:eastAsia="Times New Roman" w:hAnsi="Consolas" w:cs="Times New Roman"/>
+          <w:noProof w:val="0"/>
+          <w:color w:val="CCCCCC"/>
+          <w:kern w:val="0"/>
+          <w:sz w:val="27"/>
+          <w:szCs w:val="27"/>
+          <w:lang w:val="en-US"/>
+          <w14:ligatures w14:val="none"/>
+        </w:rPr>
+        <w:t xml:space="preserve"> </w:t>
+      </w:r>
+      <w:r>
+        <w:rPr>
+          <w:rFonts w:ascii="Consolas" w:eastAsia="Times New Roman" w:hAnsi="Consolas" w:cs="Times New Roman"/>
+          <w:noProof w:val="0"/>
+          <w:color w:val="C586C0"/>
+          <w:kern w:val="0"/>
+          <w:sz w:val="27"/>
+          <w:szCs w:val="27"/>
+          <w:lang w:val="en-US"/>
+          <w14:ligatures w14:val="none"/>
+        </w:rPr>
+        <w:t>from</w:t>
+      </w:r>
+      <w:r>
+        <w:rPr>
+          <w:rFonts w:ascii="Consolas" w:eastAsia="Times New Roman" w:hAnsi="Consolas" w:cs="Times New Roman"/>
+          <w:noProof w:val="0"/>
+          <w:color w:val="CCCCCC"/>
+          <w:kern w:val="0"/>
+          <w:sz w:val="27"/>
+          <w:szCs w:val="27"/>
+          <w:lang w:val="en-US"/>
+          <w14:ligatures w14:val="none"/>
+        </w:rPr>
+        <w:t xml:space="preserve"> </w:t>
+      </w:r>
+      <w:r>
+        <w:rPr>
+          <w:rFonts w:ascii="Consolas" w:eastAsia="Times New Roman" w:hAnsi="Consolas" w:cs="Times New Roman"/>
+          <w:noProof w:val="0"/>
+          <w:color w:val="CE9178"/>
+          <w:kern w:val="0"/>
+          <w:sz w:val="27"/>
+          <w:szCs w:val="27"/>
+          <w:lang w:val="en-US"/>
+          <w14:ligatures w14:val="none"/>
+        </w:rPr>
+        <w:t>"react"</w:t>
+      </w:r>
+      <w:r>
+        <w:rPr>
+          <w:rFonts w:ascii="Consolas" w:eastAsia="Times New Roman" w:hAnsi="Consolas" w:cs="Times New Roman"/>
+          <w:noProof w:val="0"/>
+          <w:color w:val="CCCCCC"/>
+          <w:kern w:val="0"/>
+          <w:sz w:val="27"/>
+          <w:szCs w:val="27"/>
+          <w:lang w:val="en-US"/>
+          <w14:ligatures w14:val="none"/>
+        </w:rPr>
+        <w:t>;</w:t>
+      </w:r>
+    </w:p>
+    <w:p>
+      <w:pPr>
+        <w:shd w:val="clear" w:color="auto" w:fill="1F1F1F"/>
+        <w:spacing w:after="0" w:line="360" w:lineRule="atLeast"/>
+        <w:ind w:left="360"/>
+        <w:rPr>
+          <w:rFonts w:ascii="Consolas" w:eastAsia="Times New Roman" w:hAnsi="Consolas" w:cs="Times New Roman"/>
+          <w:noProof w:val="0"/>
+          <w:color w:val="CCCCCC"/>
+          <w:kern w:val="0"/>
+          <w:sz w:val="27"/>
+          <w:szCs w:val="27"/>
+          <w:lang w:val="en-US"/>
+          <w14:ligatures w14:val="none"/>
+        </w:rPr>
+      </w:pPr>
+      <w:r>
+        <w:rPr>
+          <w:rFonts w:ascii="Consolas" w:eastAsia="Times New Roman" w:hAnsi="Consolas" w:cs="Times New Roman"/>
+          <w:noProof w:val="0"/>
+          <w:color w:val="C586C0"/>
+          <w:kern w:val="0"/>
+          <w:sz w:val="27"/>
+          <w:szCs w:val="27"/>
+          <w:lang w:val="en-US"/>
+          <w14:ligatures w14:val="none"/>
+        </w:rPr>
+        <w:t>import</w:t>
+      </w:r>
+      <w:r>
+        <w:rPr>
+          <w:rFonts w:ascii="Consolas" w:eastAsia="Times New Roman" w:hAnsi="Consolas" w:cs="Times New Roman"/>
+          <w:noProof w:val="0"/>
+          <w:color w:val="CCCCCC"/>
+          <w:kern w:val="0"/>
+          <w:sz w:val="27"/>
+          <w:szCs w:val="27"/>
+          <w:lang w:val="en-US"/>
+          <w14:ligatures w14:val="none"/>
+        </w:rPr>
+        <w:t xml:space="preserve"> </w:t>
+      </w:r>
+      <w:r>
+        <w:rPr>
+          <w:rFonts w:ascii="Consolas" w:eastAsia="Times New Roman" w:hAnsi="Consolas" w:cs="Times New Roman"/>
+          <w:noProof w:val="0"/>
+          <w:color w:val="9CDCFE"/>
+          <w:kern w:val="0"/>
+          <w:sz w:val="27"/>
+          <w:szCs w:val="27"/>
+          <w:lang w:val="en-US"/>
+          <w14:ligatures w14:val="none"/>
+        </w:rPr>
+        <w:t>Header</w:t>
+      </w:r>
+      <w:r>
+        <w:rPr>
+          <w:rFonts w:ascii="Consolas" w:eastAsia="Times New Roman" w:hAnsi="Consolas" w:cs="Times New Roman"/>
+          <w:noProof w:val="0"/>
+          <w:color w:val="CCCCCC"/>
+          <w:kern w:val="0"/>
+          <w:sz w:val="27"/>
+          <w:szCs w:val="27"/>
+          <w:lang w:val="en-US"/>
+          <w14:ligatures w14:val="none"/>
+        </w:rPr>
+        <w:t xml:space="preserve"> </w:t>
+      </w:r>
+      <w:r>
+        <w:rPr>
+          <w:rFonts w:ascii="Consolas" w:eastAsia="Times New Roman" w:hAnsi="Consolas" w:cs="Times New Roman"/>
+          <w:noProof w:val="0"/>
+          <w:color w:val="C586C0"/>
+          <w:kern w:val="0"/>
+          <w:sz w:val="27"/>
+          <w:szCs w:val="27"/>
+          <w:lang w:val="en-US"/>
+          <w14:ligatures w14:val="none"/>
+        </w:rPr>
+        <w:t>from</w:t>
+      </w:r>
+      <w:r>
+        <w:rPr>
+          <w:rFonts w:ascii="Consolas" w:eastAsia="Times New Roman" w:hAnsi="Consolas" w:cs="Times New Roman"/>
+          <w:noProof w:val="0"/>
+          <w:color w:val="CCCCCC"/>
+          <w:kern w:val="0"/>
+          <w:sz w:val="27"/>
+          <w:szCs w:val="27"/>
+          <w:lang w:val="en-US"/>
+          <w14:ligatures w14:val="none"/>
+        </w:rPr>
+        <w:t xml:space="preserve"> </w:t>
+      </w:r>
+      <w:r>
+        <w:rPr>
+          <w:rFonts w:ascii="Consolas" w:eastAsia="Times New Roman" w:hAnsi="Consolas" w:cs="Times New Roman"/>
+          <w:noProof w:val="0"/>
+          <w:color w:val="CE9178"/>
+          <w:kern w:val="0"/>
+          <w:sz w:val="27"/>
+          <w:szCs w:val="27"/>
+          <w:lang w:val="en-US"/>
+          <w14:ligatures w14:val="none"/>
+        </w:rPr>
+        <w:t>"../components/user/common/header/header"</w:t>
+      </w:r>
+      <w:r>
+        <w:rPr>
+          <w:rFonts w:ascii="Consolas" w:eastAsia="Times New Roman" w:hAnsi="Consolas" w:cs="Times New Roman"/>
+          <w:noProof w:val="0"/>
+          <w:color w:val="CCCCCC"/>
+          <w:kern w:val="0"/>
+          <w:sz w:val="27"/>
+          <w:szCs w:val="27"/>
+          <w:lang w:val="en-US"/>
+          <w14:ligatures w14:val="none"/>
+        </w:rPr>
+        <w:t>;</w:t>
+      </w:r>
+    </w:p>
+    <w:p>
+      <w:pPr>
+        <w:shd w:val="clear" w:color="auto" w:fill="1F1F1F"/>
+        <w:spacing w:after="0" w:line="360" w:lineRule="atLeast"/>
+        <w:ind w:left="360"/>
+        <w:rPr>
+          <w:rFonts w:ascii="Consolas" w:eastAsia="Times New Roman" w:hAnsi="Consolas" w:cs="Times New Roman"/>
+          <w:noProof w:val="0"/>
+          <w:color w:val="CCCCCC"/>
+          <w:kern w:val="0"/>
+          <w:sz w:val="27"/>
+          <w:szCs w:val="27"/>
+          <w:lang w:val="en-US"/>
+          <w14:ligatures w14:val="none"/>
+        </w:rPr>
+      </w:pPr>
+      <w:r>
+        <w:rPr>
+          <w:rFonts w:ascii="Consolas" w:eastAsia="Times New Roman" w:hAnsi="Consolas" w:cs="Times New Roman"/>
+          <w:noProof w:val="0"/>
+          <w:color w:val="C586C0"/>
+          <w:kern w:val="0"/>
+          <w:sz w:val="27"/>
+          <w:szCs w:val="27"/>
+          <w:lang w:val="en-US"/>
+          <w14:ligatures w14:val="none"/>
+        </w:rPr>
+        <w:t>import</w:t>
+      </w:r>
+      <w:r>
+        <w:rPr>
+          <w:rFonts w:ascii="Consolas" w:eastAsia="Times New Roman" w:hAnsi="Consolas" w:cs="Times New Roman"/>
+          <w:noProof w:val="0"/>
+          <w:color w:val="CCCCCC"/>
+          <w:kern w:val="0"/>
+          <w:sz w:val="27"/>
+          <w:szCs w:val="27"/>
+          <w:lang w:val="en-US"/>
+          <w14:ligatures w14:val="none"/>
+        </w:rPr>
+        <w:t xml:space="preserve"> </w:t>
+      </w:r>
+      <w:r>
+        <w:rPr>
+          <w:rFonts w:ascii="Consolas" w:eastAsia="Times New Roman" w:hAnsi="Consolas" w:cs="Times New Roman"/>
+          <w:noProof w:val="0"/>
+          <w:color w:val="9CDCFE"/>
+          <w:kern w:val="0"/>
+          <w:sz w:val="27"/>
+          <w:szCs w:val="27"/>
+          <w:lang w:val="en-US"/>
+          <w14:ligatures w14:val="none"/>
+        </w:rPr>
+        <w:t>Footer</w:t>
+      </w:r>
+      <w:r>
+        <w:rPr>
+          <w:rFonts w:ascii="Consolas" w:eastAsia="Times New Roman" w:hAnsi="Consolas" w:cs="Times New Roman"/>
+          <w:noProof w:val="0"/>
+          <w:color w:val="CCCCCC"/>
+          <w:kern w:val="0"/>
+          <w:sz w:val="27"/>
+          <w:szCs w:val="27"/>
+          <w:lang w:val="en-US"/>
+          <w14:ligatures w14:val="none"/>
+        </w:rPr>
+        <w:t xml:space="preserve"> </w:t>
+      </w:r>
+      <w:r>
+        <w:rPr>
+          <w:rFonts w:ascii="Consolas" w:eastAsia="Times New Roman" w:hAnsi="Consolas" w:cs="Times New Roman"/>
+          <w:noProof w:val="0"/>
+          <w:color w:val="C586C0"/>
+          <w:kern w:val="0"/>
+          <w:sz w:val="27"/>
+          <w:szCs w:val="27"/>
+          <w:lang w:val="en-US"/>
+          <w14:ligatures w14:val="none"/>
+        </w:rPr>
+        <w:t>from</w:t>
+      </w:r>
+      <w:r>
+        <w:rPr>
+          <w:rFonts w:ascii="Consolas" w:eastAsia="Times New Roman" w:hAnsi="Consolas" w:cs="Times New Roman"/>
+          <w:noProof w:val="0"/>
+          <w:color w:val="CCCCCC"/>
+          <w:kern w:val="0"/>
+          <w:sz w:val="27"/>
+          <w:szCs w:val="27"/>
+          <w:lang w:val="en-US"/>
+          <w14:ligatures w14:val="none"/>
+        </w:rPr>
+        <w:t xml:space="preserve"> </w:t>
+      </w:r>
+      <w:r>
+        <w:rPr>
+          <w:rFonts w:ascii="Consolas" w:eastAsia="Times New Roman" w:hAnsi="Consolas" w:cs="Times New Roman"/>
+          <w:noProof w:val="0"/>
+          <w:color w:val="CE9178"/>
+          <w:kern w:val="0"/>
+          <w:sz w:val="27"/>
+          <w:szCs w:val="27"/>
+          <w:lang w:val="en-US"/>
+          <w14:ligatures w14:val="none"/>
+        </w:rPr>
+        <w:t>"../components/user/common/footer/footer"</w:t>
+      </w:r>
+      <w:r>
+        <w:rPr>
+          <w:rFonts w:ascii="Consolas" w:eastAsia="Times New Roman" w:hAnsi="Consolas" w:cs="Times New Roman"/>
+          <w:noProof w:val="0"/>
+          <w:color w:val="CCCCCC"/>
+          <w:kern w:val="0"/>
+          <w:sz w:val="27"/>
+          <w:szCs w:val="27"/>
+          <w:lang w:val="en-US"/>
+          <w14:ligatures w14:val="none"/>
+        </w:rPr>
+        <w:t>;</w:t>
+      </w:r>
+    </w:p>
+    <w:p>
+      <w:pPr>
+        <w:shd w:val="clear" w:color="auto" w:fill="1F1F1F"/>
+        <w:spacing w:after="0" w:line="360" w:lineRule="atLeast"/>
+        <w:ind w:left="360"/>
+        <w:rPr>
+          <w:rFonts w:ascii="Consolas" w:eastAsia="Times New Roman" w:hAnsi="Consolas" w:cs="Times New Roman"/>
+          <w:noProof w:val="0"/>
+          <w:color w:val="CCCCCC"/>
+          <w:kern w:val="0"/>
+          <w:sz w:val="27"/>
+          <w:szCs w:val="27"/>
+          <w:lang w:val="en-US"/>
+          <w14:ligatures w14:val="none"/>
+        </w:rPr>
+      </w:pPr>
+    </w:p>
+    <w:p>
+      <w:pPr>
+        <w:shd w:val="clear" w:color="auto" w:fill="1F1F1F"/>
+        <w:spacing w:after="0" w:line="360" w:lineRule="atLeast"/>
+        <w:ind w:left="360"/>
+        <w:rPr>
+          <w:rFonts w:ascii="Consolas" w:eastAsia="Times New Roman" w:hAnsi="Consolas" w:cs="Times New Roman"/>
+          <w:noProof w:val="0"/>
+          <w:color w:val="CCCCCC"/>
+          <w:kern w:val="0"/>
+          <w:sz w:val="27"/>
+          <w:szCs w:val="27"/>
+          <w:lang w:val="en-US"/>
+          <w14:ligatures w14:val="none"/>
+        </w:rPr>
+      </w:pPr>
+      <w:r>
+        <w:rPr>
+          <w:rFonts w:ascii="Consolas" w:eastAsia="Times New Roman" w:hAnsi="Consolas" w:cs="Times New Roman"/>
+          <w:noProof w:val="0"/>
+          <w:color w:val="569CD6"/>
+          <w:kern w:val="0"/>
+          <w:sz w:val="27"/>
+          <w:szCs w:val="27"/>
+          <w:lang w:val="en-US"/>
+          <w14:ligatures w14:val="none"/>
+        </w:rPr>
+        <w:t>const</w:t>
+      </w:r>
+      <w:r>
+        <w:rPr>
+          <w:rFonts w:ascii="Consolas" w:eastAsia="Times New Roman" w:hAnsi="Consolas" w:cs="Times New Roman"/>
+          <w:noProof w:val="0"/>
+          <w:color w:val="CCCCCC"/>
+          <w:kern w:val="0"/>
+          <w:sz w:val="27"/>
+          <w:szCs w:val="27"/>
+          <w:lang w:val="en-US"/>
+          <w14:ligatures w14:val="none"/>
+        </w:rPr>
+        <w:t xml:space="preserve"> </w:t>
+      </w:r>
+      <w:r>
+        <w:rPr>
+          <w:rFonts w:ascii="Consolas" w:eastAsia="Times New Roman" w:hAnsi="Consolas" w:cs="Times New Roman"/>
+          <w:noProof w:val="0"/>
+          <w:color w:val="DCDCAA"/>
+          <w:kern w:val="0"/>
+          <w:sz w:val="27"/>
+          <w:szCs w:val="27"/>
+          <w:lang w:val="en-US"/>
+          <w14:ligatures w14:val="none"/>
+        </w:rPr>
+        <w:t>UserTemplate</w:t>
+      </w:r>
+      <w:r>
+        <w:rPr>
+          <w:rFonts w:ascii="Consolas" w:eastAsia="Times New Roman" w:hAnsi="Consolas" w:cs="Times New Roman"/>
+          <w:noProof w:val="0"/>
+          <w:color w:val="CCCCCC"/>
+          <w:kern w:val="0"/>
+          <w:sz w:val="27"/>
+          <w:szCs w:val="27"/>
+          <w:lang w:val="en-US"/>
+          <w14:ligatures w14:val="none"/>
+        </w:rPr>
+        <w:t xml:space="preserve"> </w:t>
+      </w:r>
+      <w:r>
+        <w:rPr>
+          <w:rFonts w:ascii="Consolas" w:eastAsia="Times New Roman" w:hAnsi="Consolas" w:cs="Times New Roman"/>
+          <w:noProof w:val="0"/>
+          <w:color w:val="D4D4D4"/>
+          <w:kern w:val="0"/>
+          <w:sz w:val="27"/>
+          <w:szCs w:val="27"/>
+          <w:lang w:val="en-US"/>
+          <w14:ligatures w14:val="none"/>
+        </w:rPr>
+        <w:t>=</w:t>
+      </w:r>
+      <w:r>
+        <w:rPr>
+          <w:rFonts w:ascii="Consolas" w:eastAsia="Times New Roman" w:hAnsi="Consolas" w:cs="Times New Roman"/>
+          <w:noProof w:val="0"/>
+          <w:color w:val="CCCCCC"/>
+          <w:kern w:val="0"/>
+          <w:sz w:val="27"/>
+          <w:szCs w:val="27"/>
+          <w:lang w:val="en-US"/>
+          <w14:ligatures w14:val="none"/>
+        </w:rPr>
+        <w:t xml:space="preserve"> ({ </w:t>
+      </w:r>
+      <w:r>
+        <w:rPr>
+          <w:rFonts w:ascii="Consolas" w:eastAsia="Times New Roman" w:hAnsi="Consolas" w:cs="Times New Roman"/>
+          <w:noProof w:val="0"/>
+          <w:color w:val="9CDCFE"/>
+          <w:kern w:val="0"/>
+          <w:sz w:val="27"/>
+          <w:szCs w:val="27"/>
+          <w:lang w:val="en-US"/>
+          <w14:ligatures w14:val="none"/>
+        </w:rPr>
+        <w:t>childeren</w:t>
+      </w:r>
+      <w:r>
+        <w:rPr>
+          <w:rFonts w:ascii="Consolas" w:eastAsia="Times New Roman" w:hAnsi="Consolas" w:cs="Times New Roman"/>
+          <w:noProof w:val="0"/>
+          <w:color w:val="CCCCCC"/>
+          <w:kern w:val="0"/>
+          <w:sz w:val="27"/>
+          <w:szCs w:val="27"/>
+          <w:lang w:val="en-US"/>
+          <w14:ligatures w14:val="none"/>
+        </w:rPr>
+        <w:t xml:space="preserve"> }) </w:t>
+      </w:r>
+      <w:r>
+        <w:rPr>
+          <w:rFonts w:ascii="Consolas" w:eastAsia="Times New Roman" w:hAnsi="Consolas" w:cs="Times New Roman"/>
+          <w:noProof w:val="0"/>
+          <w:color w:val="569CD6"/>
+          <w:kern w:val="0"/>
+          <w:sz w:val="27"/>
+          <w:szCs w:val="27"/>
+          <w:lang w:val="en-US"/>
+          <w14:ligatures w14:val="none"/>
+        </w:rPr>
+        <w:t>=&gt;</w:t>
+      </w:r>
+      <w:r>
+        <w:rPr>
+          <w:rFonts w:ascii="Consolas" w:eastAsia="Times New Roman" w:hAnsi="Consolas" w:cs="Times New Roman"/>
+          <w:noProof w:val="0"/>
+          <w:color w:val="CCCCCC"/>
+          <w:kern w:val="0"/>
+          <w:sz w:val="27"/>
+          <w:szCs w:val="27"/>
+          <w:lang w:val="en-US"/>
+          <w14:ligatures w14:val="none"/>
+        </w:rPr>
+        <w:t xml:space="preserve"> {</w:t>
+      </w:r>
+    </w:p>
+    <w:p>
+      <w:pPr>
+        <w:shd w:val="clear" w:color="auto" w:fill="1F1F1F"/>
+        <w:spacing w:after="0" w:line="360" w:lineRule="atLeast"/>
+        <w:ind w:left="360"/>
+        <w:rPr>
+          <w:rFonts w:ascii="Consolas" w:eastAsia="Times New Roman" w:hAnsi="Consolas" w:cs="Times New Roman"/>
+          <w:noProof w:val="0"/>
+          <w:color w:val="CCCCCC"/>
+          <w:kern w:val="0"/>
+          <w:sz w:val="27"/>
+          <w:szCs w:val="27"/>
+          <w:lang w:val="en-US"/>
+          <w14:ligatures w14:val="none"/>
+        </w:rPr>
+      </w:pPr>
+      <w:r>
+        <w:rPr>
+          <w:rFonts w:ascii="Consolas" w:eastAsia="Times New Roman" w:hAnsi="Consolas" w:cs="Times New Roman"/>
+          <w:noProof w:val="0"/>
+          <w:color w:val="CCCCCC"/>
+          <w:kern w:val="0"/>
+          <w:sz w:val="27"/>
+          <w:szCs w:val="27"/>
+          <w:lang w:val="en-US"/>
+          <w14:ligatures w14:val="none"/>
+        </w:rPr>
+        <w:t xml:space="preserve">  </w:t>
+      </w:r>
+      <w:r>
+        <w:rPr>
+          <w:rFonts w:ascii="Consolas" w:eastAsia="Times New Roman" w:hAnsi="Consolas" w:cs="Times New Roman"/>
+          <w:noProof w:val="0"/>
+          <w:color w:val="C586C0"/>
+          <w:kern w:val="0"/>
+          <w:sz w:val="27"/>
+          <w:szCs w:val="27"/>
+          <w:lang w:val="en-US"/>
+          <w14:ligatures w14:val="none"/>
+        </w:rPr>
+        <w:t>return</w:t>
+      </w:r>
+      <w:r>
+        <w:rPr>
+          <w:rFonts w:ascii="Consolas" w:eastAsia="Times New Roman" w:hAnsi="Consolas" w:cs="Times New Roman"/>
+          <w:noProof w:val="0"/>
+          <w:color w:val="CCCCCC"/>
+          <w:kern w:val="0"/>
+          <w:sz w:val="27"/>
+          <w:szCs w:val="27"/>
+          <w:lang w:val="en-US"/>
+          <w14:ligatures w14:val="none"/>
+        </w:rPr>
+        <w:t xml:space="preserve"> (</w:t>
+      </w:r>
+    </w:p>
+    <w:p>
+      <w:pPr>
+        <w:shd w:val="clear" w:color="auto" w:fill="1F1F1F"/>
+        <w:spacing w:after="0" w:line="360" w:lineRule="atLeast"/>
+        <w:ind w:left="360"/>
+        <w:rPr>
+          <w:rFonts w:ascii="Consolas" w:eastAsia="Times New Roman" w:hAnsi="Consolas" w:cs="Times New Roman"/>
+          <w:noProof w:val="0"/>
+          <w:color w:val="CCCCCC"/>
+          <w:kern w:val="0"/>
+          <w:sz w:val="27"/>
+          <w:szCs w:val="27"/>
+          <w:lang w:val="en-US"/>
+          <w14:ligatures w14:val="none"/>
+        </w:rPr>
+      </w:pPr>
+      <w:r>
+        <w:rPr>
+          <w:rFonts w:ascii="Consolas" w:eastAsia="Times New Roman" w:hAnsi="Consolas" w:cs="Times New Roman"/>
+          <w:noProof w:val="0"/>
+          <w:color w:val="CCCCCC"/>
+          <w:kern w:val="0"/>
+          <w:sz w:val="27"/>
+          <w:szCs w:val="27"/>
+          <w:lang w:val="en-US"/>
+          <w14:ligatures w14:val="none"/>
+        </w:rPr>
+        <w:t xml:space="preserve">    </w:t>
+      </w:r>
+      <w:r>
+        <w:rPr>
+          <w:rFonts w:ascii="Consolas" w:eastAsia="Times New Roman" w:hAnsi="Consolas" w:cs="Times New Roman"/>
+          <w:noProof w:val="0"/>
+          <w:color w:val="808080"/>
+          <w:kern w:val="0"/>
+          <w:sz w:val="27"/>
+          <w:szCs w:val="27"/>
+          <w:lang w:val="en-US"/>
+          <w14:ligatures w14:val="none"/>
+        </w:rPr>
+        <w:t>&lt;&gt;</w:t>
+      </w:r>
+    </w:p>
+    <w:p>
+      <w:pPr>
+        <w:shd w:val="clear" w:color="auto" w:fill="1F1F1F"/>
+        <w:spacing w:after="0" w:line="360" w:lineRule="atLeast"/>
+        <w:ind w:left="360"/>
+        <w:rPr>
+          <w:rFonts w:ascii="Consolas" w:eastAsia="Times New Roman" w:hAnsi="Consolas" w:cs="Times New Roman"/>
+          <w:noProof w:val="0"/>
+          <w:color w:val="CCCCCC"/>
+          <w:kern w:val="0"/>
+          <w:sz w:val="27"/>
+          <w:szCs w:val="27"/>
+          <w:lang w:val="en-US"/>
+          <w14:ligatures w14:val="none"/>
+        </w:rPr>
+      </w:pPr>
+      <w:r>
+        <w:rPr>
+          <w:rFonts w:ascii="Consolas" w:eastAsia="Times New Roman" w:hAnsi="Consolas" w:cs="Times New Roman"/>
+          <w:noProof w:val="0"/>
+          <w:color w:val="CCCCCC"/>
+          <w:kern w:val="0"/>
+          <w:sz w:val="27"/>
+          <w:szCs w:val="27"/>
+          <w:lang w:val="en-US"/>
+          <w14:ligatures w14:val="none"/>
+        </w:rPr>
+        <w:t xml:space="preserve">      </w:t>
+      </w:r>
+      <w:r>
+        <w:rPr>
+          <w:rFonts w:ascii="Consolas" w:eastAsia="Times New Roman" w:hAnsi="Consolas" w:cs="Times New Roman"/>
+          <w:noProof w:val="0"/>
+          <w:color w:val="808080"/>
+          <w:kern w:val="0"/>
+          <w:sz w:val="27"/>
+          <w:szCs w:val="27"/>
+          <w:lang w:val="en-US"/>
+          <w14:ligatures w14:val="none"/>
+        </w:rPr>
+        <w:t>&lt;</w:t>
+      </w:r>
+      <w:r>
+        <w:rPr>
+          <w:rFonts w:ascii="Consolas" w:eastAsia="Times New Roman" w:hAnsi="Consolas" w:cs="Times New Roman"/>
+          <w:noProof w:val="0"/>
+          <w:color w:val="4EC9B0"/>
+          <w:kern w:val="0"/>
+          <w:sz w:val="27"/>
+          <w:szCs w:val="27"/>
+          <w:lang w:val="en-US"/>
+          <w14:ligatures w14:val="none"/>
+        </w:rPr>
+        <w:t>Header</w:t>
+      </w:r>
+      <w:r>
+        <w:rPr>
+          <w:rFonts w:ascii="Consolas" w:eastAsia="Times New Roman" w:hAnsi="Consolas" w:cs="Times New Roman"/>
+          <w:noProof w:val="0"/>
+          <w:color w:val="CCCCCC"/>
+          <w:kern w:val="0"/>
+          <w:sz w:val="27"/>
+          <w:szCs w:val="27"/>
+          <w:lang w:val="en-US"/>
+          <w14:ligatures w14:val="none"/>
+        </w:rPr>
+        <w:t xml:space="preserve"> </w:t>
+      </w:r>
+      <w:r>
+        <w:rPr>
+          <w:rFonts w:ascii="Consolas" w:eastAsia="Times New Roman" w:hAnsi="Consolas" w:cs="Times New Roman"/>
+          <w:noProof w:val="0"/>
+          <w:color w:val="808080"/>
+          <w:kern w:val="0"/>
+          <w:sz w:val="27"/>
+          <w:szCs w:val="27"/>
+          <w:lang w:val="en-US"/>
+          <w14:ligatures w14:val="none"/>
+        </w:rPr>
+        <w:t>/&gt;</w:t>
+      </w:r>
+    </w:p>
+    <w:p>
+      <w:pPr>
+        <w:shd w:val="clear" w:color="auto" w:fill="1F1F1F"/>
+        <w:spacing w:after="0" w:line="360" w:lineRule="atLeast"/>
+        <w:ind w:left="360"/>
+        <w:rPr>
+          <w:rFonts w:ascii="Consolas" w:eastAsia="Times New Roman" w:hAnsi="Consolas" w:cs="Times New Roman"/>
+          <w:noProof w:val="0"/>
+          <w:color w:val="CCCCCC"/>
+          <w:kern w:val="0"/>
+          <w:sz w:val="27"/>
+          <w:szCs w:val="27"/>
+          <w:lang w:val="en-US"/>
+          <w14:ligatures w14:val="none"/>
+        </w:rPr>
+      </w:pPr>
+      <w:r>
+        <w:rPr>
+          <w:rFonts w:ascii="Consolas" w:eastAsia="Times New Roman" w:hAnsi="Consolas" w:cs="Times New Roman"/>
+          <w:noProof w:val="0"/>
+          <w:color w:val="CCCCCC"/>
+          <w:kern w:val="0"/>
+          <w:sz w:val="27"/>
+          <w:szCs w:val="27"/>
+          <w:lang w:val="en-US"/>
+          <w14:ligatures w14:val="none"/>
+        </w:rPr>
+        <w:lastRenderedPageBreak/>
+        <w:t xml:space="preserve">      </w:t>
+      </w:r>
+      <w:r>
+        <w:rPr>
+          <w:rFonts w:ascii="Consolas" w:eastAsia="Times New Roman" w:hAnsi="Consolas" w:cs="Times New Roman"/>
+          <w:noProof w:val="0"/>
+          <w:color w:val="569CD6"/>
+          <w:kern w:val="0"/>
+          <w:sz w:val="27"/>
+          <w:szCs w:val="27"/>
+          <w:lang w:val="en-US"/>
+          <w14:ligatures w14:val="none"/>
+        </w:rPr>
+        <w:t>{</w:t>
+      </w:r>
+      <w:r>
+        <w:rPr>
+          <w:rFonts w:ascii="Consolas" w:eastAsia="Times New Roman" w:hAnsi="Consolas" w:cs="Times New Roman"/>
+          <w:noProof w:val="0"/>
+          <w:color w:val="9CDCFE"/>
+          <w:kern w:val="0"/>
+          <w:sz w:val="27"/>
+          <w:szCs w:val="27"/>
+          <w:lang w:val="en-US"/>
+          <w14:ligatures w14:val="none"/>
+        </w:rPr>
+        <w:t>childeren</w:t>
+      </w:r>
+      <w:r>
+        <w:rPr>
+          <w:rFonts w:ascii="Consolas" w:eastAsia="Times New Roman" w:hAnsi="Consolas" w:cs="Times New Roman"/>
+          <w:noProof w:val="0"/>
+          <w:color w:val="569CD6"/>
+          <w:kern w:val="0"/>
+          <w:sz w:val="27"/>
+          <w:szCs w:val="27"/>
+          <w:lang w:val="en-US"/>
+          <w14:ligatures w14:val="none"/>
+        </w:rPr>
+        <w:t>}</w:t>
+      </w:r>
+    </w:p>
+    <w:p>
+      <w:pPr>
+        <w:shd w:val="clear" w:color="auto" w:fill="1F1F1F"/>
+        <w:spacing w:after="0" w:line="360" w:lineRule="atLeast"/>
+        <w:ind w:left="360"/>
+        <w:rPr>
+          <w:rFonts w:ascii="Consolas" w:eastAsia="Times New Roman" w:hAnsi="Consolas" w:cs="Times New Roman"/>
+          <w:noProof w:val="0"/>
+          <w:color w:val="CCCCCC"/>
+          <w:kern w:val="0"/>
+          <w:sz w:val="27"/>
+          <w:szCs w:val="27"/>
+          <w:lang w:val="en-US"/>
+          <w14:ligatures w14:val="none"/>
+        </w:rPr>
+      </w:pPr>
+      <w:r>
+        <w:rPr>
+          <w:rFonts w:ascii="Consolas" w:eastAsia="Times New Roman" w:hAnsi="Consolas" w:cs="Times New Roman"/>
+          <w:noProof w:val="0"/>
+          <w:color w:val="CCCCCC"/>
+          <w:kern w:val="0"/>
+          <w:sz w:val="27"/>
+          <w:szCs w:val="27"/>
+          <w:lang w:val="en-US"/>
+          <w14:ligatures w14:val="none"/>
+        </w:rPr>
+        <w:t xml:space="preserve">      </w:t>
+      </w:r>
+      <w:r>
+        <w:rPr>
+          <w:rFonts w:ascii="Consolas" w:eastAsia="Times New Roman" w:hAnsi="Consolas" w:cs="Times New Roman"/>
+          <w:noProof w:val="0"/>
+          <w:color w:val="808080"/>
+          <w:kern w:val="0"/>
+          <w:sz w:val="27"/>
+          <w:szCs w:val="27"/>
+          <w:lang w:val="en-US"/>
+          <w14:ligatures w14:val="none"/>
+        </w:rPr>
+        <w:t>&lt;</w:t>
+      </w:r>
+      <w:r>
+        <w:rPr>
+          <w:rFonts w:ascii="Consolas" w:eastAsia="Times New Roman" w:hAnsi="Consolas" w:cs="Times New Roman"/>
+          <w:noProof w:val="0"/>
+          <w:color w:val="4EC9B0"/>
+          <w:kern w:val="0"/>
+          <w:sz w:val="27"/>
+          <w:szCs w:val="27"/>
+          <w:lang w:val="en-US"/>
+          <w14:ligatures w14:val="none"/>
+        </w:rPr>
+        <w:t>Footer</w:t>
+      </w:r>
+      <w:r>
+        <w:rPr>
+          <w:rFonts w:ascii="Consolas" w:eastAsia="Times New Roman" w:hAnsi="Consolas" w:cs="Times New Roman"/>
+          <w:noProof w:val="0"/>
+          <w:color w:val="CCCCCC"/>
+          <w:kern w:val="0"/>
+          <w:sz w:val="27"/>
+          <w:szCs w:val="27"/>
+          <w:lang w:val="en-US"/>
+          <w14:ligatures w14:val="none"/>
+        </w:rPr>
+        <w:t xml:space="preserve"> </w:t>
+      </w:r>
+      <w:r>
+        <w:rPr>
+          <w:rFonts w:ascii="Consolas" w:eastAsia="Times New Roman" w:hAnsi="Consolas" w:cs="Times New Roman"/>
+          <w:noProof w:val="0"/>
+          <w:color w:val="808080"/>
+          <w:kern w:val="0"/>
+          <w:sz w:val="27"/>
+          <w:szCs w:val="27"/>
+          <w:lang w:val="en-US"/>
+          <w14:ligatures w14:val="none"/>
+        </w:rPr>
+        <w:t>/&gt;</w:t>
+      </w:r>
+    </w:p>
+    <w:p>
+      <w:pPr>
+        <w:shd w:val="clear" w:color="auto" w:fill="1F1F1F"/>
+        <w:spacing w:after="0" w:line="360" w:lineRule="atLeast"/>
+        <w:ind w:left="360"/>
+        <w:rPr>
+          <w:rFonts w:ascii="Consolas" w:eastAsia="Times New Roman" w:hAnsi="Consolas" w:cs="Times New Roman"/>
+          <w:noProof w:val="0"/>
+          <w:color w:val="CCCCCC"/>
+          <w:kern w:val="0"/>
+          <w:sz w:val="27"/>
+          <w:szCs w:val="27"/>
+          <w:lang w:val="en-US"/>
+          <w14:ligatures w14:val="none"/>
+        </w:rPr>
+      </w:pPr>
+      <w:r>
+        <w:rPr>
+          <w:rFonts w:ascii="Consolas" w:eastAsia="Times New Roman" w:hAnsi="Consolas" w:cs="Times New Roman"/>
+          <w:noProof w:val="0"/>
+          <w:color w:val="CCCCCC"/>
+          <w:kern w:val="0"/>
+          <w:sz w:val="27"/>
+          <w:szCs w:val="27"/>
+          <w:lang w:val="en-US"/>
+          <w14:ligatures w14:val="none"/>
+        </w:rPr>
+        <w:t xml:space="preserve">    </w:t>
+      </w:r>
+      <w:r>
+        <w:rPr>
+          <w:rFonts w:ascii="Consolas" w:eastAsia="Times New Roman" w:hAnsi="Consolas" w:cs="Times New Roman"/>
+          <w:noProof w:val="0"/>
+          <w:color w:val="808080"/>
+          <w:kern w:val="0"/>
+          <w:sz w:val="27"/>
+          <w:szCs w:val="27"/>
+          <w:lang w:val="en-US"/>
+          <w14:ligatures w14:val="none"/>
+        </w:rPr>
+        <w:t>&lt;/&gt;</w:t>
+      </w:r>
+    </w:p>
+    <w:p>
+      <w:pPr>
+        <w:shd w:val="clear" w:color="auto" w:fill="1F1F1F"/>
+        <w:spacing w:after="0" w:line="360" w:lineRule="atLeast"/>
+        <w:ind w:left="360"/>
+        <w:rPr>
+          <w:rFonts w:ascii="Consolas" w:eastAsia="Times New Roman" w:hAnsi="Consolas" w:cs="Times New Roman"/>
+          <w:noProof w:val="0"/>
+          <w:color w:val="CCCCCC"/>
+          <w:kern w:val="0"/>
+          <w:sz w:val="27"/>
+          <w:szCs w:val="27"/>
+          <w:lang w:val="en-US"/>
+          <w14:ligatures w14:val="none"/>
+        </w:rPr>
+      </w:pPr>
+      <w:r>
+        <w:rPr>
+          <w:rFonts w:ascii="Consolas" w:eastAsia="Times New Roman" w:hAnsi="Consolas" w:cs="Times New Roman"/>
+          <w:noProof w:val="0"/>
+          <w:color w:val="CCCCCC"/>
+          <w:kern w:val="0"/>
+          <w:sz w:val="27"/>
+          <w:szCs w:val="27"/>
+          <w:lang w:val="en-US"/>
+          <w14:ligatures w14:val="none"/>
+        </w:rPr>
+        <w:t>  );</w:t>
+      </w:r>
+    </w:p>
+    <w:p>
+      <w:pPr>
+        <w:shd w:val="clear" w:color="auto" w:fill="1F1F1F"/>
+        <w:spacing w:after="0" w:line="360" w:lineRule="atLeast"/>
+        <w:ind w:left="360"/>
+        <w:rPr>
+          <w:rFonts w:ascii="Consolas" w:eastAsia="Times New Roman" w:hAnsi="Consolas" w:cs="Times New Roman"/>
+          <w:noProof w:val="0"/>
+          <w:color w:val="CCCCCC"/>
+          <w:kern w:val="0"/>
+          <w:sz w:val="27"/>
+          <w:szCs w:val="27"/>
+          <w:lang w:val="en-US"/>
+          <w14:ligatures w14:val="none"/>
+        </w:rPr>
+      </w:pPr>
+      <w:r>
+        <w:rPr>
+          <w:rFonts w:ascii="Consolas" w:eastAsia="Times New Roman" w:hAnsi="Consolas" w:cs="Times New Roman"/>
+          <w:noProof w:val="0"/>
+          <w:color w:val="CCCCCC"/>
+          <w:kern w:val="0"/>
+          <w:sz w:val="27"/>
+          <w:szCs w:val="27"/>
+          <w:lang w:val="en-US"/>
+          <w14:ligatures w14:val="none"/>
+        </w:rPr>
+        <w:t>};</w:t>
+      </w:r>
+    </w:p>
+    <w:p>
+      <w:pPr>
+        <w:shd w:val="clear" w:color="auto" w:fill="1F1F1F"/>
+        <w:spacing w:after="0" w:line="360" w:lineRule="atLeast"/>
+        <w:ind w:left="360"/>
+        <w:rPr>
+          <w:rFonts w:ascii="Consolas" w:eastAsia="Times New Roman" w:hAnsi="Consolas" w:cs="Times New Roman"/>
+          <w:noProof w:val="0"/>
+          <w:color w:val="CCCCCC"/>
+          <w:kern w:val="0"/>
+          <w:sz w:val="27"/>
+          <w:szCs w:val="27"/>
+          <w:lang w:val="en-US"/>
+          <w14:ligatures w14:val="none"/>
+        </w:rPr>
+      </w:pPr>
+    </w:p>
+    <w:p>
+      <w:pPr>
+        <w:shd w:val="clear" w:color="auto" w:fill="1F1F1F"/>
+        <w:spacing w:after="0" w:line="360" w:lineRule="atLeast"/>
+        <w:ind w:left="360"/>
+        <w:rPr>
+          <w:rFonts w:ascii="Consolas" w:eastAsia="Times New Roman" w:hAnsi="Consolas" w:cs="Times New Roman"/>
+          <w:noProof w:val="0"/>
+          <w:color w:val="CCCCCC"/>
+          <w:kern w:val="0"/>
+          <w:sz w:val="27"/>
+          <w:szCs w:val="27"/>
+          <w:lang w:val="en-US"/>
+          <w14:ligatures w14:val="none"/>
+        </w:rPr>
+      </w:pPr>
+      <w:r>
+        <w:rPr>
+          <w:rFonts w:ascii="Consolas" w:eastAsia="Times New Roman" w:hAnsi="Consolas" w:cs="Times New Roman"/>
+          <w:noProof w:val="0"/>
+          <w:color w:val="C586C0"/>
+          <w:kern w:val="0"/>
+          <w:sz w:val="27"/>
+          <w:szCs w:val="27"/>
+          <w:lang w:val="en-US"/>
+          <w14:ligatures w14:val="none"/>
+        </w:rPr>
+        <w:t>export</w:t>
+      </w:r>
+      <w:r>
+        <w:rPr>
+          <w:rFonts w:ascii="Consolas" w:eastAsia="Times New Roman" w:hAnsi="Consolas" w:cs="Times New Roman"/>
+          <w:noProof w:val="0"/>
+          <w:color w:val="CCCCCC"/>
+          <w:kern w:val="0"/>
+          <w:sz w:val="27"/>
+          <w:szCs w:val="27"/>
+          <w:lang w:val="en-US"/>
+          <w14:ligatures w14:val="none"/>
+        </w:rPr>
+        <w:t xml:space="preserve"> </w:t>
+      </w:r>
+      <w:r>
+        <w:rPr>
+          <w:rFonts w:ascii="Consolas" w:eastAsia="Times New Roman" w:hAnsi="Consolas" w:cs="Times New Roman"/>
+          <w:noProof w:val="0"/>
+          <w:color w:val="C586C0"/>
+          <w:kern w:val="0"/>
+          <w:sz w:val="27"/>
+          <w:szCs w:val="27"/>
+          <w:lang w:val="en-US"/>
+          <w14:ligatures w14:val="none"/>
+        </w:rPr>
+        <w:t>default</w:t>
+      </w:r>
+      <w:r>
+        <w:rPr>
+          <w:rFonts w:ascii="Consolas" w:eastAsia="Times New Roman" w:hAnsi="Consolas" w:cs="Times New Roman"/>
+          <w:noProof w:val="0"/>
+          <w:color w:val="CCCCCC"/>
+          <w:kern w:val="0"/>
+          <w:sz w:val="27"/>
+          <w:szCs w:val="27"/>
+          <w:lang w:val="en-US"/>
+          <w14:ligatures w14:val="none"/>
+        </w:rPr>
+        <w:t xml:space="preserve"> </w:t>
+      </w:r>
+      <w:r>
+        <w:rPr>
+          <w:rFonts w:ascii="Consolas" w:eastAsia="Times New Roman" w:hAnsi="Consolas" w:cs="Times New Roman"/>
+          <w:noProof w:val="0"/>
+          <w:color w:val="DCDCAA"/>
+          <w:kern w:val="0"/>
+          <w:sz w:val="27"/>
+          <w:szCs w:val="27"/>
+          <w:lang w:val="en-US"/>
+          <w14:ligatures w14:val="none"/>
+        </w:rPr>
+        <w:t>UserTemplate</w:t>
+      </w:r>
+      <w:r>
+        <w:rPr>
+          <w:rFonts w:ascii="Consolas" w:eastAsia="Times New Roman" w:hAnsi="Consolas" w:cs="Times New Roman"/>
+          <w:noProof w:val="0"/>
+          <w:color w:val="CCCCCC"/>
+          <w:kern w:val="0"/>
+          <w:sz w:val="27"/>
+          <w:szCs w:val="27"/>
+          <w:lang w:val="en-US"/>
+          <w14:ligatures w14:val="none"/>
+        </w:rPr>
+        <w:t>;</w:t>
+      </w:r>
+    </w:p>
+    <w:p/>
+    <w:p>
+      <w:r>
+        <w:t>boylelikle UserTemplate ile sarmalladigimiz hersey Header ve Footer arasina koyulabilir. Her yerde Header ve Footer import etmeye gerek kalmayacak</w:t>
+      </w:r>
+    </w:p>
+    <w:p>
+      <w:pPr>
+        <w:pStyle w:val="ListParagraph"/>
+        <w:numPr>
+          <w:ilvl w:val="0"/>
+          <w:numId w:val="1"/>
+        </w:numPr>
+      </w:pPr>
+      <w:r>
+        <w:t>pages folder git ve admin, user, common folderlari olustur</w:t>
+      </w:r>
+    </w:p>
     <w:sectPr>
       <w:pgSz w:w="12240" w:h="15840"/>
       <w:pgMar w:top="1417" w:right="1417" w:bottom="1134" w:left="1417" w:header="720" w:footer="720" w:gutter="0"/>
@@ -5599,7 +7701,7 @@
   <w:abstractNum w:abstractNumId="2" w15:restartNumberingAfterBreak="0">
     <w:nsid w:val="38D7511B"/>
     <w:multiLevelType w:val="hybridMultilevel"/>
-    <w:tmpl w:val="F4700DDA"/>
+    <w:tmpl w:val="1B747A16"/>
     <w:lvl w:ilvl="0" w:tplc="0409000F">
       <w:start w:val="1"/>
       <w:numFmt w:val="decimal"/>

</xml_diff>